<commit_message>
fix -> data de encerramento de contrato não obrigatório
</commit_message>
<xml_diff>
--- a/1ª Sprint/DataBase Application & Data Science/Apresentação do Projeto.docx
+++ b/1ª Sprint/DataBase Application & Data Science/Apresentação do Projeto.docx
@@ -82,23 +82,7 @@
         <w:jc w:val="both"/>
       </w:pPr>
       <w:r>
-        <w:t xml:space="preserve">O objetivo desta solução é utilizar a tecnologia de </w:t>
-      </w:r>
-      <w:proofErr w:type="spellStart"/>
-      <w:r>
-        <w:t>Machine</w:t>
-      </w:r>
-      <w:proofErr w:type="spellEnd"/>
-      <w:r>
-        <w:t xml:space="preserve"> Learning para criar um sistema que possa aprender com as interações anteriores dos clientes e </w:t>
-      </w:r>
-      <w:proofErr w:type="spellStart"/>
-      <w:r>
-        <w:t>fornecer</w:t>
-      </w:r>
-      <w:proofErr w:type="spellEnd"/>
-      <w:r>
-        <w:t xml:space="preserve"> recomendações personalizadas cada vez mais precisas. A solução deve ser capaz de prever as necessidades dos clientes, fornecendo-lhes ofertas personalizadas e melhorando sua experiência de compra.</w:t>
+        <w:t>O objetivo desta solução é utilizar a tecnologia de Machine Learning para criar um sistema que possa aprender com as interações anteriores dos clientes e fornecer recomendações personalizadas cada vez mais precisas. A solução deve ser capaz de prever as necessidades dos clientes, fornecendo-lhes ofertas personalizadas e melhorando sua experiência de compra.</w:t>
       </w:r>
     </w:p>
     <w:p>
@@ -135,15 +119,7 @@
         <w:jc w:val="both"/>
       </w:pPr>
       <w:r>
-        <w:t xml:space="preserve">O modelo de previsão utiliza técnicas de </w:t>
-      </w:r>
-      <w:proofErr w:type="spellStart"/>
-      <w:r>
-        <w:t>Machine</w:t>
-      </w:r>
-      <w:proofErr w:type="spellEnd"/>
-      <w:r>
-        <w:t xml:space="preserve"> Learning para prever as necessidades futuras dos clientes com base em seus dados históricos. Ele considera fatores como sazonalidade, tendências de mercado e mudanças nos comportamentos dos clientes. Com base nessas previsões, o modelo é capaz de fornecer recomendações mais precisas e relevantes para os clientes, aumentando a probabilidade de que eles realizem uma compra.</w:t>
+        <w:t>O modelo de previsão utiliza técnicas de Machine Learning para prever as necessidades futuras dos clientes com base em seus dados históricos. Ele considera fatores como sazonalidade, tendências de mercado e mudanças nos comportamentos dos clientes. Com base nessas previsões, o modelo é capaz de fornecer recomendações mais precisas e relevantes para os clientes, aumentando a probabilidade de que eles realizem uma compra.</w:t>
       </w:r>
     </w:p>
     <w:p>
@@ -330,21 +306,8 @@
         <w:ind w:left="1418"/>
         <w:jc w:val="both"/>
       </w:pPr>
-      <w:proofErr w:type="spellStart"/>
-      <w:r>
-        <w:t>TensorFlow</w:t>
-      </w:r>
-      <w:proofErr w:type="spellEnd"/>
-      <w:r>
-        <w:t xml:space="preserve">: é uma biblioteca de código aberto para aprendizado de máquina e inteligência artificial desenvolvida pela Google. É amplamente utilizada para criação de modelos de redes neurais profundas e pode ser utilizado para a criação de </w:t>
-      </w:r>
-      <w:proofErr w:type="spellStart"/>
-      <w:r>
-        <w:t>chatbots</w:t>
-      </w:r>
-      <w:proofErr w:type="spellEnd"/>
-      <w:r>
-        <w:t xml:space="preserve"> avançados.</w:t>
+      <w:r>
+        <w:t>TensorFlow: é uma biblioteca de código aberto para aprendizado de máquina e inteligência artificial desenvolvida pela Google. É amplamente utilizada para criação de modelos de redes neurais profundas e pode ser utilizado para a criação de chatbots avançados.</w:t>
       </w:r>
     </w:p>
     <w:p>
@@ -357,21 +320,8 @@
         <w:ind w:left="1418"/>
         <w:jc w:val="both"/>
       </w:pPr>
-      <w:proofErr w:type="spellStart"/>
-      <w:r>
-        <w:t>Keras</w:t>
-      </w:r>
-      <w:proofErr w:type="spellEnd"/>
-      <w:r>
-        <w:t xml:space="preserve">: é uma biblioteca de alto nível para aprendizado de máquina e redes neurais escrita em Python, que roda em cima do </w:t>
-      </w:r>
-      <w:proofErr w:type="spellStart"/>
-      <w:r>
-        <w:t>TensorFlow</w:t>
-      </w:r>
-      <w:proofErr w:type="spellEnd"/>
-      <w:r>
-        <w:t>. É uma das bibliotecas mais utilizadas para criação de modelos de redes neurais e possui uma sintaxe simples e intuitiva.</w:t>
+      <w:r>
+        <w:t>Keras: é uma biblioteca de alto nível para aprendizado de máquina e redes neurais escrita em Python, que roda em cima do TensorFlow. É uma das bibliotecas mais utilizadas para criação de modelos de redes neurais e possui uma sintaxe simples e intuitiva.</w:t>
       </w:r>
     </w:p>
     <w:p>
@@ -384,21 +334,8 @@
         <w:ind w:left="1418"/>
         <w:jc w:val="both"/>
       </w:pPr>
-      <w:proofErr w:type="spellStart"/>
-      <w:r>
-        <w:t>Scikit-learn</w:t>
-      </w:r>
-      <w:proofErr w:type="spellEnd"/>
-      <w:r>
-        <w:t xml:space="preserve">: é uma biblioteca de aprendizado de máquina em Python que oferece uma ampla variedade de algoritmos para tarefas de classificação, regressão, </w:t>
-      </w:r>
-      <w:proofErr w:type="spellStart"/>
-      <w:r>
-        <w:t>clusterização</w:t>
-      </w:r>
-      <w:proofErr w:type="spellEnd"/>
-      <w:r>
-        <w:t>, entre outras. É uma das bibliotecas mais populares para análise de dados e criação de modelos de aprendizado de máquina.</w:t>
+      <w:r>
+        <w:t>Scikit-learn: é uma biblioteca de aprendizado de máquina em Python que oferece uma ampla variedade de algoritmos para tarefas de classificação, regressão, clusterização, entre outras. É uma das bibliotecas mais populares para análise de dados e criação de modelos de aprendizado de máquina.</w:t>
       </w:r>
     </w:p>
     <w:p>
@@ -412,23 +349,7 @@
         <w:jc w:val="both"/>
       </w:pPr>
       <w:r>
-        <w:t xml:space="preserve">NLTK (Natural </w:t>
-      </w:r>
-      <w:proofErr w:type="spellStart"/>
-      <w:r>
-        <w:t>Language</w:t>
-      </w:r>
-      <w:proofErr w:type="spellEnd"/>
-      <w:r>
-        <w:t xml:space="preserve"> Toolkit): é uma biblioteca em Python para processamento de linguagem natural. Pode ser utilizado para lidar com tarefas como </w:t>
-      </w:r>
-      <w:proofErr w:type="spellStart"/>
-      <w:r>
-        <w:t>tokenização</w:t>
-      </w:r>
-      <w:proofErr w:type="spellEnd"/>
-      <w:r>
-        <w:t>, lematização, análise de sentimentos, entre outras.</w:t>
+        <w:t>NLTK (Natural Language Toolkit): é uma biblioteca em Python para processamento de linguagem natural. Pode ser utilizado para lidar com tarefas como tokenização, lematização, análise de sentimentos, entre outras.</w:t>
       </w:r>
     </w:p>
     <w:p>
@@ -451,15 +372,7 @@
         <w:jc w:val="both"/>
       </w:pPr>
       <w:r>
-        <w:t xml:space="preserve">No projeto proposto, a IA (Inteligência Artificial) será utilizada para desenvolver um sistema de recomendação personalizada para os clientes, a fim de prever suas necessidades com base em seu histórico de compras e interações anteriores com a marca. Para isso, serão utilizados algoritmos de aprendizado de máquina e redes neurais, que serão treinados com os dados históricos dos clientes, a fim de prever suas necessidades e </w:t>
-      </w:r>
-      <w:proofErr w:type="spellStart"/>
-      <w:r>
-        <w:t>fornecer</w:t>
-      </w:r>
-      <w:proofErr w:type="spellEnd"/>
-      <w:r>
-        <w:t xml:space="preserve"> recomendações precisas e personalizadas.</w:t>
+        <w:t>No projeto proposto, a IA (Inteligência Artificial) será utilizada para desenvolver um sistema de recomendação personalizada para os clientes, a fim de prever suas necessidades com base em seu histórico de compras e interações anteriores com a marca. Para isso, serão utilizados algoritmos de aprendizado de máquina e redes neurais, que serão treinados com os dados históricos dos clientes, a fim de prever suas necessidades e fornecer recomendações precisas e personalizadas.</w:t>
       </w:r>
     </w:p>
     <w:p>
@@ -468,39 +381,7 @@
         <w:jc w:val="both"/>
       </w:pPr>
       <w:r>
-        <w:t>O conceito de LOT (</w:t>
-      </w:r>
-      <w:proofErr w:type="spellStart"/>
-      <w:r>
-        <w:t>Language</w:t>
-      </w:r>
-      <w:proofErr w:type="spellEnd"/>
-      <w:r>
-        <w:t xml:space="preserve"> </w:t>
-      </w:r>
-      <w:proofErr w:type="spellStart"/>
-      <w:r>
-        <w:t>of</w:t>
-      </w:r>
-      <w:proofErr w:type="spellEnd"/>
-      <w:r>
-        <w:t xml:space="preserve"> </w:t>
-      </w:r>
-      <w:proofErr w:type="spellStart"/>
-      <w:r>
-        <w:t>Thought</w:t>
-      </w:r>
-      <w:proofErr w:type="spellEnd"/>
-      <w:r>
-        <w:t xml:space="preserve">) também será utilizado na solução proposta. Isso porque, a partir das interações com os clientes, será possível aprender a linguagem específica utilizada pelos clientes e criar um modelo cognitivo da linguagem desses clientes. Com essa informação, a IA poderá ser treinada para compreender melhor as necessidades e desejos dos clientes e </w:t>
-      </w:r>
-      <w:proofErr w:type="spellStart"/>
-      <w:r>
-        <w:t>fornecer</w:t>
-      </w:r>
-      <w:proofErr w:type="spellEnd"/>
-      <w:r>
-        <w:t xml:space="preserve"> recomendações mais precisas e personalizadas.</w:t>
+        <w:t>O conceito de LOT (Language of Thought) também será utilizado na solução proposta. Isso porque, a partir das interações com os clientes, será possível aprender a linguagem específica utilizada pelos clientes e criar um modelo cognitivo da linguagem desses clientes. Com essa informação, a IA poderá ser treinada para compreender melhor as necessidades e desejos dos clientes e fornecer recomendações mais precisas e personalizadas.</w:t>
       </w:r>
     </w:p>
     <w:p>
@@ -509,31 +390,7 @@
         <w:jc w:val="both"/>
       </w:pPr>
       <w:r>
-        <w:t xml:space="preserve">Além disso, a utilização da linguagem natural na interação com os clientes também será fundamental para a solução proposta. Com o uso de bibliotecas como NLTK (Natural </w:t>
-      </w:r>
-      <w:proofErr w:type="spellStart"/>
-      <w:r>
-        <w:t>Language</w:t>
-      </w:r>
-      <w:proofErr w:type="spellEnd"/>
-      <w:r>
-        <w:t xml:space="preserve"> Toolkit) e </w:t>
-      </w:r>
-      <w:proofErr w:type="spellStart"/>
-      <w:r>
-        <w:t>TensorFlow</w:t>
-      </w:r>
-      <w:proofErr w:type="spellEnd"/>
-      <w:r>
-        <w:t xml:space="preserve">, será possível treinar modelos de processamento de linguagem natural para compreender melhor as necessidades e desejos dos clientes e </w:t>
-      </w:r>
-      <w:proofErr w:type="spellStart"/>
-      <w:r>
-        <w:t>fornecer</w:t>
-      </w:r>
-      <w:proofErr w:type="spellEnd"/>
-      <w:r>
-        <w:t xml:space="preserve"> recomendações mais precisas e personalizadas.</w:t>
+        <w:t>Além disso, a utilização da linguagem natural na interação com os clientes também será fundamental para a solução proposta. Com o uso de bibliotecas como NLTK (Natural Language Toolkit) e TensorFlow, será possível treinar modelos de processamento de linguagem natural para compreender melhor as necessidades e desejos dos clientes e fornecer recomendações mais precisas e personalizadas.</w:t>
       </w:r>
     </w:p>
     <w:p>
@@ -572,15 +429,7 @@
         <w:jc w:val="both"/>
       </w:pPr>
       <w:r>
-        <w:t xml:space="preserve">Há muitas soluções de recomendação personalizadas no mercado, desde sistemas de recomendação de filmes até recomendações de produtos em lojas online. No entanto, a maioria dessas soluções não utiliza </w:t>
-      </w:r>
-      <w:proofErr w:type="spellStart"/>
-      <w:r>
-        <w:t>Machine</w:t>
-      </w:r>
-      <w:proofErr w:type="spellEnd"/>
-      <w:r>
-        <w:t xml:space="preserve"> Learning para melhorar a precisão das recomendações e não levam em conta o histórico completo de interações com a marca. A solução proposta irá superar essas limitações.</w:t>
+        <w:t>Há muitas soluções de recomendação personalizadas no mercado, desde sistemas de recomendação de filmes até recomendações de produtos em lojas online. No entanto, a maioria dessas soluções não utiliza Machine Learning para melhorar a precisão das recomendações e não levam em conta o histórico completo de interações com a marca. A solução proposta irá superar essas limitações.</w:t>
       </w:r>
     </w:p>
     <w:p>
@@ -592,22 +441,9 @@
         </w:numPr>
         <w:jc w:val="both"/>
       </w:pPr>
-      <w:proofErr w:type="spellStart"/>
       <w:r>
         <w:lastRenderedPageBreak/>
-        <w:t>Amazon</w:t>
-      </w:r>
-      <w:proofErr w:type="spellEnd"/>
-      <w:r>
-        <w:t xml:space="preserve"> Personalize: a </w:t>
-      </w:r>
-      <w:proofErr w:type="spellStart"/>
-      <w:r>
-        <w:t>Amazon</w:t>
-      </w:r>
-      <w:proofErr w:type="spellEnd"/>
-      <w:r>
-        <w:t xml:space="preserve"> oferece um serviço de personalização de recomendação que permite que as empresas personalizem suas recomendações de produtos com base no histórico de compras e no comportamento do usuário.</w:t>
+        <w:t>Amazon Personalize: a Amazon oferece um serviço de personalização de recomendação que permite que as empresas personalizem suas recomendações de produtos com base no histórico de compras e no comportamento do usuário.</w:t>
       </w:r>
     </w:p>
     <w:p>
@@ -619,21 +455,8 @@
         </w:numPr>
         <w:jc w:val="both"/>
       </w:pPr>
-      <w:proofErr w:type="spellStart"/>
-      <w:r>
-        <w:t>Salesforce</w:t>
-      </w:r>
-      <w:proofErr w:type="spellEnd"/>
-      <w:r>
-        <w:t xml:space="preserve"> Einstein: o </w:t>
-      </w:r>
-      <w:proofErr w:type="spellStart"/>
-      <w:r>
-        <w:t>Salesforce</w:t>
-      </w:r>
-      <w:proofErr w:type="spellEnd"/>
-      <w:r>
-        <w:t xml:space="preserve"> Einstein é uma plataforma de inteligência artificial que ajuda as empresas a oferecer recomendações personalizadas para seus clientes.</w:t>
+      <w:r>
+        <w:t>Salesforce Einstein: o Salesforce Einstein é uma plataforma de inteligência artificial que ajuda as empresas a oferecer recomendações personalizadas para seus clientes.</w:t>
       </w:r>
     </w:p>
     <w:p>
@@ -659,15 +482,7 @@
         <w:jc w:val="both"/>
       </w:pPr>
       <w:r>
-        <w:t xml:space="preserve">Google Analytics 360: o Google Analytics 360 é uma plataforma de análise de dados que ajuda as empresas a entender o comportamento do cliente e </w:t>
-      </w:r>
-      <w:proofErr w:type="spellStart"/>
-      <w:r>
-        <w:t>fornecer</w:t>
-      </w:r>
-      <w:proofErr w:type="spellEnd"/>
-      <w:r>
-        <w:t xml:space="preserve"> recomendações personalizadas.</w:t>
+        <w:t>Google Analytics 360: o Google Analytics 360 é uma plataforma de análise de dados que ajuda as empresas a entender o comportamento do cliente e fornecer recomendações personalizadas.</w:t>
       </w:r>
     </w:p>
     <w:p>
@@ -680,31 +495,7 @@
         <w:jc w:val="both"/>
       </w:pPr>
       <w:r>
-        <w:t xml:space="preserve">Dynamic </w:t>
-      </w:r>
-      <w:proofErr w:type="spellStart"/>
-      <w:r>
-        <w:t>Yield</w:t>
-      </w:r>
-      <w:proofErr w:type="spellEnd"/>
-      <w:r>
-        <w:t xml:space="preserve">: a Dynamic </w:t>
-      </w:r>
-      <w:proofErr w:type="spellStart"/>
-      <w:r>
-        <w:t>Yield</w:t>
-      </w:r>
-      <w:proofErr w:type="spellEnd"/>
-      <w:r>
-        <w:t xml:space="preserve"> é uma plataforma de personalização </w:t>
-      </w:r>
-      <w:proofErr w:type="spellStart"/>
-      <w:r>
-        <w:t>omnichannel</w:t>
-      </w:r>
-      <w:proofErr w:type="spellEnd"/>
-      <w:r>
-        <w:t xml:space="preserve"> que usa aprendizado de máquina para fornecer recomendações personalizadas e experiências personalizadas para os clientes.</w:t>
+        <w:t>Dynamic Yield: a Dynamic Yield é uma plataforma de personalização omnichannel que usa aprendizado de máquina para fornecer recomendações personalizadas e experiências personalizadas para os clientes.</w:t>
       </w:r>
     </w:p>
     <w:p>
@@ -925,15 +716,7 @@
         <w:jc w:val="both"/>
       </w:pPr>
       <w:r>
-        <w:t xml:space="preserve">Melhora a eficiência: Ao utilizar técnicas de inteligência artificial, a solução pode processar grandes quantidades de dados de forma eficiente e automatizada, permitindo que a marca ofereça recomendações personalizadas para </w:t>
-      </w:r>
-      <w:proofErr w:type="gramStart"/>
-      <w:r>
-        <w:t>um grande número de clientes</w:t>
-      </w:r>
-      <w:proofErr w:type="gramEnd"/>
-      <w:r>
-        <w:t xml:space="preserve"> simultaneamente.</w:t>
+        <w:t>Melhora a eficiência: Ao utilizar técnicas de inteligência artificial, a solução pode processar grandes quantidades de dados de forma eficiente e automatizada, permitindo que a marca ofereça recomendações personalizadas para um grande número de clientes simultaneamente.</w:t>
       </w:r>
     </w:p>
     <w:p>
@@ -1326,6 +1109,25 @@
           <w:b/>
           <w:bCs/>
         </w:rPr>
+        <w:t>RN06:</w:t>
+      </w:r>
+      <w:r>
+        <w:t xml:space="preserve"> </w:t>
+      </w:r>
+      <w:r>
+        <w:t>a data de encerramento deverá ser obrigatoriamente preenchida somente quando se encerrar o contrato com o parceiro de negócios;</w:t>
+      </w:r>
+    </w:p>
+    <w:p>
+      <w:pPr>
+        <w:ind w:firstLine="708"/>
+        <w:jc w:val="both"/>
+      </w:pPr>
+      <w:r>
+        <w:rPr>
+          <w:b/>
+          <w:bCs/>
+        </w:rPr>
         <w:t>RN</w:t>
       </w:r>
       <w:r>
@@ -1333,7 +1135,14 @@
           <w:b/>
           <w:bCs/>
         </w:rPr>
-        <w:t>06</w:t>
+        <w:t>0</w:t>
+      </w:r>
+      <w:r>
+        <w:rPr>
+          <w:b/>
+          <w:bCs/>
+        </w:rPr>
+        <w:t>7</w:t>
       </w:r>
       <w:r>
         <w:rPr>
@@ -1363,7 +1172,14 @@
           <w:b/>
           <w:bCs/>
         </w:rPr>
-        <w:t>07</w:t>
+        <w:t>0</w:t>
+      </w:r>
+      <w:r>
+        <w:rPr>
+          <w:b/>
+          <w:bCs/>
+        </w:rPr>
+        <w:t>8</w:t>
       </w:r>
       <w:r>
         <w:rPr>
@@ -1396,7 +1212,14 @@
           <w:b/>
           <w:bCs/>
         </w:rPr>
-        <w:t>08</w:t>
+        <w:t>0</w:t>
+      </w:r>
+      <w:r>
+        <w:rPr>
+          <w:b/>
+          <w:bCs/>
+        </w:rPr>
+        <w:t>9</w:t>
       </w:r>
       <w:r>
         <w:rPr>
@@ -1429,7 +1252,7 @@
           <w:b/>
           <w:bCs/>
         </w:rPr>
-        <w:t>09</w:t>
+        <w:t>10</w:t>
       </w:r>
       <w:r>
         <w:rPr>
@@ -1462,7 +1285,14 @@
           <w:b/>
           <w:bCs/>
         </w:rPr>
-        <w:t>10</w:t>
+        <w:t>1</w:t>
+      </w:r>
+      <w:r>
+        <w:rPr>
+          <w:b/>
+          <w:bCs/>
+        </w:rPr>
+        <w:t>1</w:t>
       </w:r>
       <w:r>
         <w:rPr>
@@ -1501,7 +1331,14 @@
           <w:b/>
           <w:bCs/>
         </w:rPr>
-        <w:t>11</w:t>
+        <w:t>1</w:t>
+      </w:r>
+      <w:r>
+        <w:rPr>
+          <w:b/>
+          <w:bCs/>
+        </w:rPr>
+        <w:t>2</w:t>
       </w:r>
       <w:r>
         <w:rPr>
@@ -1534,7 +1371,14 @@
           <w:b/>
           <w:bCs/>
         </w:rPr>
-        <w:t>12</w:t>
+        <w:t>1</w:t>
+      </w:r>
+      <w:r>
+        <w:rPr>
+          <w:b/>
+          <w:bCs/>
+        </w:rPr>
+        <w:t>3</w:t>
       </w:r>
       <w:r>
         <w:rPr>
@@ -1564,7 +1408,14 @@
           <w:b/>
           <w:bCs/>
         </w:rPr>
-        <w:t>13</w:t>
+        <w:t>1</w:t>
+      </w:r>
+      <w:r>
+        <w:rPr>
+          <w:b/>
+          <w:bCs/>
+        </w:rPr>
+        <w:t>4</w:t>
       </w:r>
       <w:r>
         <w:rPr>
@@ -1594,7 +1445,14 @@
           <w:b/>
           <w:bCs/>
         </w:rPr>
-        <w:t>14</w:t>
+        <w:t>1</w:t>
+      </w:r>
+      <w:r>
+        <w:rPr>
+          <w:b/>
+          <w:bCs/>
+        </w:rPr>
+        <w:t>5</w:t>
       </w:r>
       <w:r>
         <w:rPr>
@@ -1627,7 +1485,14 @@
           <w:b/>
           <w:bCs/>
         </w:rPr>
-        <w:t>15</w:t>
+        <w:t>1</w:t>
+      </w:r>
+      <w:r>
+        <w:rPr>
+          <w:b/>
+          <w:bCs/>
+        </w:rPr>
+        <w:t>6</w:t>
       </w:r>
       <w:r>
         <w:rPr>
@@ -1657,7 +1522,7 @@
           <w:b/>
           <w:bCs/>
         </w:rPr>
-        <w:t>16</w:t>
+        <w:t>17</w:t>
       </w:r>
       <w:r>
         <w:rPr>
@@ -1690,7 +1555,14 @@
           <w:b/>
           <w:bCs/>
         </w:rPr>
-        <w:t>17</w:t>
+        <w:t>1</w:t>
+      </w:r>
+      <w:r>
+        <w:rPr>
+          <w:b/>
+          <w:bCs/>
+        </w:rPr>
+        <w:t>8</w:t>
       </w:r>
       <w:r>
         <w:rPr>
@@ -1720,7 +1592,14 @@
           <w:b/>
           <w:bCs/>
         </w:rPr>
-        <w:t>18</w:t>
+        <w:t>1</w:t>
+      </w:r>
+      <w:r>
+        <w:rPr>
+          <w:b/>
+          <w:bCs/>
+        </w:rPr>
+        <w:t>9</w:t>
       </w:r>
       <w:r>
         <w:rPr>
@@ -1750,7 +1629,7 @@
           <w:b/>
           <w:bCs/>
         </w:rPr>
-        <w:t>19</w:t>
+        <w:t>20</w:t>
       </w:r>
       <w:r>
         <w:rPr>
@@ -1767,16 +1646,7 @@
         <w:t xml:space="preserve"> </w:t>
       </w:r>
       <w:r>
-        <w:t>a transação</w:t>
-      </w:r>
-      <w:r>
-        <w:t xml:space="preserve"> será identificad</w:t>
-      </w:r>
-      <w:r>
-        <w:t>a</w:t>
-      </w:r>
-      <w:r>
-        <w:t xml:space="preserve"> por um código numérico;</w:t>
+        <w:t>a transação será identificada por um código numérico;</w:t>
       </w:r>
     </w:p>
     <w:p>
@@ -1796,7 +1666,14 @@
           <w:b/>
           <w:bCs/>
         </w:rPr>
-        <w:t>20</w:t>
+        <w:t>2</w:t>
+      </w:r>
+      <w:r>
+        <w:rPr>
+          <w:b/>
+          <w:bCs/>
+        </w:rPr>
+        <w:t>1</w:t>
       </w:r>
       <w:r>
         <w:rPr>
@@ -1834,7 +1711,14 @@
           <w:b/>
           <w:bCs/>
         </w:rPr>
-        <w:t>21</w:t>
+        <w:t>2</w:t>
+      </w:r>
+      <w:r>
+        <w:rPr>
+          <w:b/>
+          <w:bCs/>
+        </w:rPr>
+        <w:t>2</w:t>
       </w:r>
       <w:r>
         <w:rPr>
@@ -1869,7 +1753,14 @@
           <w:b/>
           <w:bCs/>
         </w:rPr>
-        <w:t>22</w:t>
+        <w:t>2</w:t>
+      </w:r>
+      <w:r>
+        <w:rPr>
+          <w:b/>
+          <w:bCs/>
+        </w:rPr>
+        <w:t>4</w:t>
       </w:r>
       <w:r>
         <w:rPr>
@@ -1901,7 +1792,14 @@
           <w:b/>
           <w:bCs/>
         </w:rPr>
-        <w:t>23</w:t>
+        <w:t>2</w:t>
+      </w:r>
+      <w:r>
+        <w:rPr>
+          <w:b/>
+          <w:bCs/>
+        </w:rPr>
+        <w:t>5</w:t>
       </w:r>
       <w:r>
         <w:rPr>
@@ -1933,7 +1831,14 @@
           <w:b/>
           <w:bCs/>
         </w:rPr>
-        <w:t>24</w:t>
+        <w:t>2</w:t>
+      </w:r>
+      <w:r>
+        <w:rPr>
+          <w:b/>
+          <w:bCs/>
+        </w:rPr>
+        <w:t>6</w:t>
       </w:r>
       <w:r>
         <w:rPr>
@@ -1968,7 +1873,14 @@
           <w:b/>
           <w:bCs/>
         </w:rPr>
-        <w:t>25</w:t>
+        <w:t>2</w:t>
+      </w:r>
+      <w:r>
+        <w:rPr>
+          <w:b/>
+          <w:bCs/>
+        </w:rPr>
+        <w:t>7</w:t>
       </w:r>
       <w:r>
         <w:rPr>
@@ -2003,7 +1915,14 @@
           <w:b/>
           <w:bCs/>
         </w:rPr>
-        <w:t>26</w:t>
+        <w:t>2</w:t>
+      </w:r>
+      <w:r>
+        <w:rPr>
+          <w:b/>
+          <w:bCs/>
+        </w:rPr>
+        <w:t>8</w:t>
       </w:r>
       <w:r>
         <w:rPr>
@@ -2041,7 +1960,14 @@
           <w:b/>
           <w:bCs/>
         </w:rPr>
-        <w:t>27</w:t>
+        <w:t>2</w:t>
+      </w:r>
+      <w:r>
+        <w:rPr>
+          <w:b/>
+          <w:bCs/>
+        </w:rPr>
+        <w:t>9</w:t>
       </w:r>
       <w:r>
         <w:rPr>
@@ -2073,7 +1999,7 @@
           <w:b/>
           <w:bCs/>
         </w:rPr>
-        <w:t>28</w:t>
+        <w:t>30</w:t>
       </w:r>
       <w:r>
         <w:rPr>

</xml_diff>

<commit_message>
add data de transação
</commit_message>
<xml_diff>
--- a/1ª Sprint/DataBase Application & Data Science/Apresentação do Projeto.docx
+++ b/1ª Sprint/DataBase Application & Data Science/Apresentação do Projeto.docx
@@ -82,7 +82,23 @@
         <w:jc w:val="both"/>
       </w:pPr>
       <w:r>
-        <w:t>O objetivo desta solução é utilizar a tecnologia de Machine Learning para criar um sistema que possa aprender com as interações anteriores dos clientes e fornecer recomendações personalizadas cada vez mais precisas. A solução deve ser capaz de prever as necessidades dos clientes, fornecendo-lhes ofertas personalizadas e melhorando sua experiência de compra.</w:t>
+        <w:t xml:space="preserve">O objetivo desta solução é utilizar a tecnologia de </w:t>
+      </w:r>
+      <w:proofErr w:type="spellStart"/>
+      <w:r>
+        <w:t>Machine</w:t>
+      </w:r>
+      <w:proofErr w:type="spellEnd"/>
+      <w:r>
+        <w:t xml:space="preserve"> Learning para criar um sistema que possa aprender com as interações anteriores dos clientes e </w:t>
+      </w:r>
+      <w:proofErr w:type="spellStart"/>
+      <w:r>
+        <w:t>fornecer</w:t>
+      </w:r>
+      <w:proofErr w:type="spellEnd"/>
+      <w:r>
+        <w:t xml:space="preserve"> recomendações personalizadas cada vez mais precisas. A solução deve ser capaz de prever as necessidades dos clientes, fornecendo-lhes ofertas personalizadas e melhorando sua experiência de compra.</w:t>
       </w:r>
     </w:p>
     <w:p>
@@ -119,7 +135,15 @@
         <w:jc w:val="both"/>
       </w:pPr>
       <w:r>
-        <w:t>O modelo de previsão utiliza técnicas de Machine Learning para prever as necessidades futuras dos clientes com base em seus dados históricos. Ele considera fatores como sazonalidade, tendências de mercado e mudanças nos comportamentos dos clientes. Com base nessas previsões, o modelo é capaz de fornecer recomendações mais precisas e relevantes para os clientes, aumentando a probabilidade de que eles realizem uma compra.</w:t>
+        <w:t xml:space="preserve">O modelo de previsão utiliza técnicas de </w:t>
+      </w:r>
+      <w:proofErr w:type="spellStart"/>
+      <w:r>
+        <w:t>Machine</w:t>
+      </w:r>
+      <w:proofErr w:type="spellEnd"/>
+      <w:r>
+        <w:t xml:space="preserve"> Learning para prever as necessidades futuras dos clientes com base em seus dados históricos. Ele considera fatores como sazonalidade, tendências de mercado e mudanças nos comportamentos dos clientes. Com base nessas previsões, o modelo é capaz de fornecer recomendações mais precisas e relevantes para os clientes, aumentando a probabilidade de que eles realizem uma compra.</w:t>
       </w:r>
     </w:p>
     <w:p>
@@ -306,8 +330,21 @@
         <w:ind w:left="1418"/>
         <w:jc w:val="both"/>
       </w:pPr>
-      <w:r>
-        <w:t>TensorFlow: é uma biblioteca de código aberto para aprendizado de máquina e inteligência artificial desenvolvida pela Google. É amplamente utilizada para criação de modelos de redes neurais profundas e pode ser utilizado para a criação de chatbots avançados.</w:t>
+      <w:proofErr w:type="spellStart"/>
+      <w:r>
+        <w:t>TensorFlow</w:t>
+      </w:r>
+      <w:proofErr w:type="spellEnd"/>
+      <w:r>
+        <w:t xml:space="preserve">: é uma biblioteca de código aberto para aprendizado de máquina e inteligência artificial desenvolvida pela Google. É amplamente utilizada para criação de modelos de redes neurais profundas e pode ser utilizado para a criação de </w:t>
+      </w:r>
+      <w:proofErr w:type="spellStart"/>
+      <w:r>
+        <w:t>chatbots</w:t>
+      </w:r>
+      <w:proofErr w:type="spellEnd"/>
+      <w:r>
+        <w:t xml:space="preserve"> avançados.</w:t>
       </w:r>
     </w:p>
     <w:p>
@@ -320,8 +357,21 @@
         <w:ind w:left="1418"/>
         <w:jc w:val="both"/>
       </w:pPr>
-      <w:r>
-        <w:t>Keras: é uma biblioteca de alto nível para aprendizado de máquina e redes neurais escrita em Python, que roda em cima do TensorFlow. É uma das bibliotecas mais utilizadas para criação de modelos de redes neurais e possui uma sintaxe simples e intuitiva.</w:t>
+      <w:proofErr w:type="spellStart"/>
+      <w:r>
+        <w:t>Keras</w:t>
+      </w:r>
+      <w:proofErr w:type="spellEnd"/>
+      <w:r>
+        <w:t xml:space="preserve">: é uma biblioteca de alto nível para aprendizado de máquina e redes neurais escrita em Python, que roda em cima do </w:t>
+      </w:r>
+      <w:proofErr w:type="spellStart"/>
+      <w:r>
+        <w:t>TensorFlow</w:t>
+      </w:r>
+      <w:proofErr w:type="spellEnd"/>
+      <w:r>
+        <w:t>. É uma das bibliotecas mais utilizadas para criação de modelos de redes neurais e possui uma sintaxe simples e intuitiva.</w:t>
       </w:r>
     </w:p>
     <w:p>
@@ -334,8 +384,21 @@
         <w:ind w:left="1418"/>
         <w:jc w:val="both"/>
       </w:pPr>
-      <w:r>
-        <w:t>Scikit-learn: é uma biblioteca de aprendizado de máquina em Python que oferece uma ampla variedade de algoritmos para tarefas de classificação, regressão, clusterização, entre outras. É uma das bibliotecas mais populares para análise de dados e criação de modelos de aprendizado de máquina.</w:t>
+      <w:proofErr w:type="spellStart"/>
+      <w:r>
+        <w:t>Scikit-learn</w:t>
+      </w:r>
+      <w:proofErr w:type="spellEnd"/>
+      <w:r>
+        <w:t xml:space="preserve">: é uma biblioteca de aprendizado de máquina em Python que oferece uma ampla variedade de algoritmos para tarefas de classificação, regressão, </w:t>
+      </w:r>
+      <w:proofErr w:type="spellStart"/>
+      <w:r>
+        <w:t>clusterização</w:t>
+      </w:r>
+      <w:proofErr w:type="spellEnd"/>
+      <w:r>
+        <w:t>, entre outras. É uma das bibliotecas mais populares para análise de dados e criação de modelos de aprendizado de máquina.</w:t>
       </w:r>
     </w:p>
     <w:p>
@@ -349,7 +412,23 @@
         <w:jc w:val="both"/>
       </w:pPr>
       <w:r>
-        <w:t>NLTK (Natural Language Toolkit): é uma biblioteca em Python para processamento de linguagem natural. Pode ser utilizado para lidar com tarefas como tokenização, lematização, análise de sentimentos, entre outras.</w:t>
+        <w:t xml:space="preserve">NLTK (Natural </w:t>
+      </w:r>
+      <w:proofErr w:type="spellStart"/>
+      <w:r>
+        <w:t>Language</w:t>
+      </w:r>
+      <w:proofErr w:type="spellEnd"/>
+      <w:r>
+        <w:t xml:space="preserve"> Toolkit): é uma biblioteca em Python para processamento de linguagem natural. Pode ser utilizado para lidar com tarefas como </w:t>
+      </w:r>
+      <w:proofErr w:type="spellStart"/>
+      <w:r>
+        <w:t>tokenização</w:t>
+      </w:r>
+      <w:proofErr w:type="spellEnd"/>
+      <w:r>
+        <w:t>, lematização, análise de sentimentos, entre outras.</w:t>
       </w:r>
     </w:p>
     <w:p>
@@ -372,7 +451,15 @@
         <w:jc w:val="both"/>
       </w:pPr>
       <w:r>
-        <w:t>No projeto proposto, a IA (Inteligência Artificial) será utilizada para desenvolver um sistema de recomendação personalizada para os clientes, a fim de prever suas necessidades com base em seu histórico de compras e interações anteriores com a marca. Para isso, serão utilizados algoritmos de aprendizado de máquina e redes neurais, que serão treinados com os dados históricos dos clientes, a fim de prever suas necessidades e fornecer recomendações precisas e personalizadas.</w:t>
+        <w:t xml:space="preserve">No projeto proposto, a IA (Inteligência Artificial) será utilizada para desenvolver um sistema de recomendação personalizada para os clientes, a fim de prever suas necessidades com base em seu histórico de compras e interações anteriores com a marca. Para isso, serão utilizados algoritmos de aprendizado de máquina e redes neurais, que serão treinados com os dados históricos dos clientes, a fim de prever suas necessidades e </w:t>
+      </w:r>
+      <w:proofErr w:type="spellStart"/>
+      <w:r>
+        <w:t>fornecer</w:t>
+      </w:r>
+      <w:proofErr w:type="spellEnd"/>
+      <w:r>
+        <w:t xml:space="preserve"> recomendações precisas e personalizadas.</w:t>
       </w:r>
     </w:p>
     <w:p>
@@ -381,7 +468,39 @@
         <w:jc w:val="both"/>
       </w:pPr>
       <w:r>
-        <w:t>O conceito de LOT (Language of Thought) também será utilizado na solução proposta. Isso porque, a partir das interações com os clientes, será possível aprender a linguagem específica utilizada pelos clientes e criar um modelo cognitivo da linguagem desses clientes. Com essa informação, a IA poderá ser treinada para compreender melhor as necessidades e desejos dos clientes e fornecer recomendações mais precisas e personalizadas.</w:t>
+        <w:t>O conceito de LOT (</w:t>
+      </w:r>
+      <w:proofErr w:type="spellStart"/>
+      <w:r>
+        <w:t>Language</w:t>
+      </w:r>
+      <w:proofErr w:type="spellEnd"/>
+      <w:r>
+        <w:t xml:space="preserve"> </w:t>
+      </w:r>
+      <w:proofErr w:type="spellStart"/>
+      <w:r>
+        <w:t>of</w:t>
+      </w:r>
+      <w:proofErr w:type="spellEnd"/>
+      <w:r>
+        <w:t xml:space="preserve"> </w:t>
+      </w:r>
+      <w:proofErr w:type="spellStart"/>
+      <w:r>
+        <w:t>Thought</w:t>
+      </w:r>
+      <w:proofErr w:type="spellEnd"/>
+      <w:r>
+        <w:t xml:space="preserve">) também será utilizado na solução proposta. Isso porque, a partir das interações com os clientes, será possível aprender a linguagem específica utilizada pelos clientes e criar um modelo cognitivo da linguagem desses clientes. Com essa informação, a IA poderá ser treinada para compreender melhor as necessidades e desejos dos clientes e </w:t>
+      </w:r>
+      <w:proofErr w:type="spellStart"/>
+      <w:r>
+        <w:t>fornecer</w:t>
+      </w:r>
+      <w:proofErr w:type="spellEnd"/>
+      <w:r>
+        <w:t xml:space="preserve"> recomendações mais precisas e personalizadas.</w:t>
       </w:r>
     </w:p>
     <w:p>
@@ -390,7 +509,31 @@
         <w:jc w:val="both"/>
       </w:pPr>
       <w:r>
-        <w:t>Além disso, a utilização da linguagem natural na interação com os clientes também será fundamental para a solução proposta. Com o uso de bibliotecas como NLTK (Natural Language Toolkit) e TensorFlow, será possível treinar modelos de processamento de linguagem natural para compreender melhor as necessidades e desejos dos clientes e fornecer recomendações mais precisas e personalizadas.</w:t>
+        <w:t xml:space="preserve">Além disso, a utilização da linguagem natural na interação com os clientes também será fundamental para a solução proposta. Com o uso de bibliotecas como NLTK (Natural </w:t>
+      </w:r>
+      <w:proofErr w:type="spellStart"/>
+      <w:r>
+        <w:t>Language</w:t>
+      </w:r>
+      <w:proofErr w:type="spellEnd"/>
+      <w:r>
+        <w:t xml:space="preserve"> Toolkit) e </w:t>
+      </w:r>
+      <w:proofErr w:type="spellStart"/>
+      <w:r>
+        <w:t>TensorFlow</w:t>
+      </w:r>
+      <w:proofErr w:type="spellEnd"/>
+      <w:r>
+        <w:t xml:space="preserve">, será possível treinar modelos de processamento de linguagem natural para compreender melhor as necessidades e desejos dos clientes e </w:t>
+      </w:r>
+      <w:proofErr w:type="spellStart"/>
+      <w:r>
+        <w:t>fornecer</w:t>
+      </w:r>
+      <w:proofErr w:type="spellEnd"/>
+      <w:r>
+        <w:t xml:space="preserve"> recomendações mais precisas e personalizadas.</w:t>
       </w:r>
     </w:p>
     <w:p>
@@ -429,7 +572,15 @@
         <w:jc w:val="both"/>
       </w:pPr>
       <w:r>
-        <w:t>Há muitas soluções de recomendação personalizadas no mercado, desde sistemas de recomendação de filmes até recomendações de produtos em lojas online. No entanto, a maioria dessas soluções não utiliza Machine Learning para melhorar a precisão das recomendações e não levam em conta o histórico completo de interações com a marca. A solução proposta irá superar essas limitações.</w:t>
+        <w:t xml:space="preserve">Há muitas soluções de recomendação personalizadas no mercado, desde sistemas de recomendação de filmes até recomendações de produtos em lojas online. No entanto, a maioria dessas soluções não utiliza </w:t>
+      </w:r>
+      <w:proofErr w:type="spellStart"/>
+      <w:r>
+        <w:t>Machine</w:t>
+      </w:r>
+      <w:proofErr w:type="spellEnd"/>
+      <w:r>
+        <w:t xml:space="preserve"> Learning para melhorar a precisão das recomendações e não levam em conta o histórico completo de interações com a marca. A solução proposta irá superar essas limitações.</w:t>
       </w:r>
     </w:p>
     <w:p>
@@ -441,9 +592,22 @@
         </w:numPr>
         <w:jc w:val="both"/>
       </w:pPr>
+      <w:proofErr w:type="spellStart"/>
       <w:r>
         <w:lastRenderedPageBreak/>
-        <w:t>Amazon Personalize: a Amazon oferece um serviço de personalização de recomendação que permite que as empresas personalizem suas recomendações de produtos com base no histórico de compras e no comportamento do usuário.</w:t>
+        <w:t>Amazon</w:t>
+      </w:r>
+      <w:proofErr w:type="spellEnd"/>
+      <w:r>
+        <w:t xml:space="preserve"> Personalize: a </w:t>
+      </w:r>
+      <w:proofErr w:type="spellStart"/>
+      <w:r>
+        <w:t>Amazon</w:t>
+      </w:r>
+      <w:proofErr w:type="spellEnd"/>
+      <w:r>
+        <w:t xml:space="preserve"> oferece um serviço de personalização de recomendação que permite que as empresas personalizem suas recomendações de produtos com base no histórico de compras e no comportamento do usuário.</w:t>
       </w:r>
     </w:p>
     <w:p>
@@ -455,8 +619,21 @@
         </w:numPr>
         <w:jc w:val="both"/>
       </w:pPr>
-      <w:r>
-        <w:t>Salesforce Einstein: o Salesforce Einstein é uma plataforma de inteligência artificial que ajuda as empresas a oferecer recomendações personalizadas para seus clientes.</w:t>
+      <w:proofErr w:type="spellStart"/>
+      <w:r>
+        <w:t>Salesforce</w:t>
+      </w:r>
+      <w:proofErr w:type="spellEnd"/>
+      <w:r>
+        <w:t xml:space="preserve"> Einstein: o </w:t>
+      </w:r>
+      <w:proofErr w:type="spellStart"/>
+      <w:r>
+        <w:t>Salesforce</w:t>
+      </w:r>
+      <w:proofErr w:type="spellEnd"/>
+      <w:r>
+        <w:t xml:space="preserve"> Einstein é uma plataforma de inteligência artificial que ajuda as empresas a oferecer recomendações personalizadas para seus clientes.</w:t>
       </w:r>
     </w:p>
     <w:p>
@@ -482,7 +659,15 @@
         <w:jc w:val="both"/>
       </w:pPr>
       <w:r>
-        <w:t>Google Analytics 360: o Google Analytics 360 é uma plataforma de análise de dados que ajuda as empresas a entender o comportamento do cliente e fornecer recomendações personalizadas.</w:t>
+        <w:t xml:space="preserve">Google Analytics 360: o Google Analytics 360 é uma plataforma de análise de dados que ajuda as empresas a entender o comportamento do cliente e </w:t>
+      </w:r>
+      <w:proofErr w:type="spellStart"/>
+      <w:r>
+        <w:t>fornecer</w:t>
+      </w:r>
+      <w:proofErr w:type="spellEnd"/>
+      <w:r>
+        <w:t xml:space="preserve"> recomendações personalizadas.</w:t>
       </w:r>
     </w:p>
     <w:p>
@@ -495,7 +680,31 @@
         <w:jc w:val="both"/>
       </w:pPr>
       <w:r>
-        <w:t>Dynamic Yield: a Dynamic Yield é uma plataforma de personalização omnichannel que usa aprendizado de máquina para fornecer recomendações personalizadas e experiências personalizadas para os clientes.</w:t>
+        <w:t xml:space="preserve">Dynamic </w:t>
+      </w:r>
+      <w:proofErr w:type="spellStart"/>
+      <w:r>
+        <w:t>Yield</w:t>
+      </w:r>
+      <w:proofErr w:type="spellEnd"/>
+      <w:r>
+        <w:t xml:space="preserve">: a Dynamic </w:t>
+      </w:r>
+      <w:proofErr w:type="spellStart"/>
+      <w:r>
+        <w:t>Yield</w:t>
+      </w:r>
+      <w:proofErr w:type="spellEnd"/>
+      <w:r>
+        <w:t xml:space="preserve"> é uma plataforma de personalização </w:t>
+      </w:r>
+      <w:proofErr w:type="spellStart"/>
+      <w:r>
+        <w:t>omnichannel</w:t>
+      </w:r>
+      <w:proofErr w:type="spellEnd"/>
+      <w:r>
+        <w:t xml:space="preserve"> que usa aprendizado de máquina para fornecer recomendações personalizadas e experiências personalizadas para os clientes.</w:t>
       </w:r>
     </w:p>
     <w:p>
@@ -716,7 +925,15 @@
         <w:jc w:val="both"/>
       </w:pPr>
       <w:r>
-        <w:t>Melhora a eficiência: Ao utilizar técnicas de inteligência artificial, a solução pode processar grandes quantidades de dados de forma eficiente e automatizada, permitindo que a marca ofereça recomendações personalizadas para um grande número de clientes simultaneamente.</w:t>
+        <w:t xml:space="preserve">Melhora a eficiência: Ao utilizar técnicas de inteligência artificial, a solução pode processar grandes quantidades de dados de forma eficiente e automatizada, permitindo que a marca ofereça recomendações personalizadas para </w:t>
+      </w:r>
+      <w:proofErr w:type="gramStart"/>
+      <w:r>
+        <w:t>um grande número de clientes</w:t>
+      </w:r>
+      <w:proofErr w:type="gramEnd"/>
+      <w:r>
+        <w:t xml:space="preserve"> simultaneamente.</w:t>
       </w:r>
     </w:p>
     <w:p>
@@ -1785,6 +2002,27 @@
           <w:b/>
           <w:bCs/>
         </w:rPr>
+        <w:t>RN25:</w:t>
+      </w:r>
+      <w:r>
+        <w:t xml:space="preserve"> a data da transa</w:t>
+      </w:r>
+      <w:r>
+        <w:t>ção deve ser mantida;</w:t>
+      </w:r>
+    </w:p>
+    <w:p>
+      <w:pPr>
+        <w:jc w:val="both"/>
+      </w:pPr>
+      <w:r>
+        <w:tab/>
+      </w:r>
+      <w:r>
+        <w:rPr>
+          <w:b/>
+          <w:bCs/>
+        </w:rPr>
         <w:t>RN</w:t>
       </w:r>
       <w:r>
@@ -1799,7 +2037,7 @@
           <w:b/>
           <w:bCs/>
         </w:rPr>
-        <w:t>5</w:t>
+        <w:t>6</w:t>
       </w:r>
       <w:r>
         <w:rPr>
@@ -1838,7 +2076,7 @@
           <w:b/>
           <w:bCs/>
         </w:rPr>
-        <w:t>6</w:t>
+        <w:t>7</w:t>
       </w:r>
       <w:r>
         <w:rPr>
@@ -1880,7 +2118,7 @@
           <w:b/>
           <w:bCs/>
         </w:rPr>
-        <w:t>7</w:t>
+        <w:t>8</w:t>
       </w:r>
       <w:r>
         <w:rPr>
@@ -1922,7 +2160,7 @@
           <w:b/>
           <w:bCs/>
         </w:rPr>
-        <w:t>8</w:t>
+        <w:t>9</w:t>
       </w:r>
       <w:r>
         <w:rPr>
@@ -1960,14 +2198,7 @@
           <w:b/>
           <w:bCs/>
         </w:rPr>
-        <w:t>2</w:t>
-      </w:r>
-      <w:r>
-        <w:rPr>
-          <w:b/>
-          <w:bCs/>
-        </w:rPr>
-        <w:t>9</w:t>
+        <w:t>30</w:t>
       </w:r>
       <w:r>
         <w:rPr>
@@ -1999,7 +2230,14 @@
           <w:b/>
           <w:bCs/>
         </w:rPr>
-        <w:t>30</w:t>
+        <w:t>3</w:t>
+      </w:r>
+      <w:r>
+        <w:rPr>
+          <w:b/>
+          <w:bCs/>
+        </w:rPr>
+        <w:t>1</w:t>
       </w:r>
       <w:r>
         <w:rPr>

</xml_diff>

<commit_message>
add link do produto ecommerce na tabela produto
</commit_message>
<xml_diff>
--- a/1ª Sprint/DataBase Application & Data Science/Apresentação do Projeto.docx
+++ b/1ª Sprint/DataBase Application & Data Science/Apresentação do Projeto.docx
@@ -82,7 +82,23 @@
         <w:jc w:val="both"/>
       </w:pPr>
       <w:r>
-        <w:t>O objetivo desta solução é utilizar a tecnologia de Machine Learning para criar um sistema que possa aprender com as interações anteriores dos clientes e fornecer recomendações personalizadas cada vez mais precisas. A solução deve ser capaz de prever as necessidades dos clientes, fornecendo-lhes ofertas personalizadas e melhorando sua experiência de compra.</w:t>
+        <w:t xml:space="preserve">O objetivo desta solução é utilizar a tecnologia de </w:t>
+      </w:r>
+      <w:proofErr w:type="spellStart"/>
+      <w:r>
+        <w:t>Machine</w:t>
+      </w:r>
+      <w:proofErr w:type="spellEnd"/>
+      <w:r>
+        <w:t xml:space="preserve"> Learning para criar um sistema que possa aprender com as interações anteriores dos clientes e </w:t>
+      </w:r>
+      <w:proofErr w:type="spellStart"/>
+      <w:r>
+        <w:t>fornecer</w:t>
+      </w:r>
+      <w:proofErr w:type="spellEnd"/>
+      <w:r>
+        <w:t xml:space="preserve"> recomendações personalizadas cada vez mais precisas. A solução deve ser capaz de prever as necessidades dos clientes, fornecendo-lhes ofertas personalizadas e melhorando sua experiência de compra.</w:t>
       </w:r>
     </w:p>
     <w:p>
@@ -119,7 +135,15 @@
         <w:jc w:val="both"/>
       </w:pPr>
       <w:r>
-        <w:t>O modelo de previsão utiliza técnicas de Machine Learning para prever as necessidades futuras dos clientes com base em seus dados históricos. Ele considera fatores como sazonalidade, tendências de mercado e mudanças nos comportamentos dos clientes. Com base nessas previsões, o modelo é capaz de fornecer recomendações mais precisas e relevantes para os clientes, aumentando a probabilidade de que eles realizem uma compra.</w:t>
+        <w:t xml:space="preserve">O modelo de previsão utiliza técnicas de </w:t>
+      </w:r>
+      <w:proofErr w:type="spellStart"/>
+      <w:r>
+        <w:t>Machine</w:t>
+      </w:r>
+      <w:proofErr w:type="spellEnd"/>
+      <w:r>
+        <w:t xml:space="preserve"> Learning para prever as necessidades futuras dos clientes com base em seus dados históricos. Ele considera fatores como sazonalidade, tendências de mercado e mudanças nos comportamentos dos clientes. Com base nessas previsões, o modelo é capaz de fornecer recomendações mais precisas e relevantes para os clientes, aumentando a probabilidade de que eles realizem uma compra.</w:t>
       </w:r>
     </w:p>
     <w:p>
@@ -306,8 +330,21 @@
         <w:ind w:left="1418"/>
         <w:jc w:val="both"/>
       </w:pPr>
-      <w:r>
-        <w:t>TensorFlow: é uma biblioteca de código aberto para aprendizado de máquina e inteligência artificial desenvolvida pela Google. É amplamente utilizada para criação de modelos de redes neurais profundas e pode ser utilizado para a criação de chatbots avançados.</w:t>
+      <w:proofErr w:type="spellStart"/>
+      <w:r>
+        <w:t>TensorFlow</w:t>
+      </w:r>
+      <w:proofErr w:type="spellEnd"/>
+      <w:r>
+        <w:t xml:space="preserve">: é uma biblioteca de código aberto para aprendizado de máquina e inteligência artificial desenvolvida pela Google. É amplamente utilizada para criação de modelos de redes neurais profundas e pode ser utilizado para a criação de </w:t>
+      </w:r>
+      <w:proofErr w:type="spellStart"/>
+      <w:r>
+        <w:t>chatbots</w:t>
+      </w:r>
+      <w:proofErr w:type="spellEnd"/>
+      <w:r>
+        <w:t xml:space="preserve"> avançados.</w:t>
       </w:r>
     </w:p>
     <w:p>
@@ -320,8 +357,21 @@
         <w:ind w:left="1418"/>
         <w:jc w:val="both"/>
       </w:pPr>
-      <w:r>
-        <w:t>Keras: é uma biblioteca de alto nível para aprendizado de máquina e redes neurais escrita em Python, que roda em cima do TensorFlow. É uma das bibliotecas mais utilizadas para criação de modelos de redes neurais e possui uma sintaxe simples e intuitiva.</w:t>
+      <w:proofErr w:type="spellStart"/>
+      <w:r>
+        <w:t>Keras</w:t>
+      </w:r>
+      <w:proofErr w:type="spellEnd"/>
+      <w:r>
+        <w:t xml:space="preserve">: é uma biblioteca de alto nível para aprendizado de máquina e redes neurais escrita em Python, que roda em cima do </w:t>
+      </w:r>
+      <w:proofErr w:type="spellStart"/>
+      <w:r>
+        <w:t>TensorFlow</w:t>
+      </w:r>
+      <w:proofErr w:type="spellEnd"/>
+      <w:r>
+        <w:t>. É uma das bibliotecas mais utilizadas para criação de modelos de redes neurais e possui uma sintaxe simples e intuitiva.</w:t>
       </w:r>
     </w:p>
     <w:p>
@@ -334,8 +384,21 @@
         <w:ind w:left="1418"/>
         <w:jc w:val="both"/>
       </w:pPr>
-      <w:r>
-        <w:t>Scikit-learn: é uma biblioteca de aprendizado de máquina em Python que oferece uma ampla variedade de algoritmos para tarefas de classificação, regressão, clusterização, entre outras. É uma das bibliotecas mais populares para análise de dados e criação de modelos de aprendizado de máquina.</w:t>
+      <w:proofErr w:type="spellStart"/>
+      <w:r>
+        <w:t>Scikit-learn</w:t>
+      </w:r>
+      <w:proofErr w:type="spellEnd"/>
+      <w:r>
+        <w:t xml:space="preserve">: é uma biblioteca de aprendizado de máquina em Python que oferece uma ampla variedade de algoritmos para tarefas de classificação, regressão, </w:t>
+      </w:r>
+      <w:proofErr w:type="spellStart"/>
+      <w:r>
+        <w:t>clusterização</w:t>
+      </w:r>
+      <w:proofErr w:type="spellEnd"/>
+      <w:r>
+        <w:t>, entre outras. É uma das bibliotecas mais populares para análise de dados e criação de modelos de aprendizado de máquina.</w:t>
       </w:r>
     </w:p>
     <w:p>
@@ -349,7 +412,23 @@
         <w:jc w:val="both"/>
       </w:pPr>
       <w:r>
-        <w:t>NLTK (Natural Language Toolkit): é uma biblioteca em Python para processamento de linguagem natural. Pode ser utilizado para lidar com tarefas como tokenização, lematização, análise de sentimentos, entre outras.</w:t>
+        <w:t xml:space="preserve">NLTK (Natural </w:t>
+      </w:r>
+      <w:proofErr w:type="spellStart"/>
+      <w:r>
+        <w:t>Language</w:t>
+      </w:r>
+      <w:proofErr w:type="spellEnd"/>
+      <w:r>
+        <w:t xml:space="preserve"> Toolkit): é uma biblioteca em Python para processamento de linguagem natural. Pode ser utilizado para lidar com tarefas como </w:t>
+      </w:r>
+      <w:proofErr w:type="spellStart"/>
+      <w:r>
+        <w:t>tokenização</w:t>
+      </w:r>
+      <w:proofErr w:type="spellEnd"/>
+      <w:r>
+        <w:t>, lematização, análise de sentimentos, entre outras.</w:t>
       </w:r>
     </w:p>
     <w:p>
@@ -372,7 +451,15 @@
         <w:jc w:val="both"/>
       </w:pPr>
       <w:r>
-        <w:t>No projeto proposto, a IA (Inteligência Artificial) será utilizada para desenvolver um sistema de recomendação personalizada para os clientes, a fim de prever suas necessidades com base em seu histórico de compras e interações anteriores com a marca. Para isso, serão utilizados algoritmos de aprendizado de máquina e redes neurais, que serão treinados com os dados históricos dos clientes, a fim de prever suas necessidades e fornecer recomendações precisas e personalizadas.</w:t>
+        <w:t xml:space="preserve">No projeto proposto, a IA (Inteligência Artificial) será utilizada para desenvolver um sistema de recomendação personalizada para os clientes, a fim de prever suas necessidades com base em seu histórico de compras e interações anteriores com a marca. Para isso, serão utilizados algoritmos de aprendizado de máquina e redes neurais, que serão treinados com os dados históricos dos clientes, a fim de prever suas necessidades e </w:t>
+      </w:r>
+      <w:proofErr w:type="spellStart"/>
+      <w:r>
+        <w:t>fornecer</w:t>
+      </w:r>
+      <w:proofErr w:type="spellEnd"/>
+      <w:r>
+        <w:t xml:space="preserve"> recomendações precisas e personalizadas.</w:t>
       </w:r>
     </w:p>
     <w:p>
@@ -381,7 +468,39 @@
         <w:jc w:val="both"/>
       </w:pPr>
       <w:r>
-        <w:t>O conceito de LOT (Language of Thought) também será utilizado na solução proposta. Isso porque, a partir das interações com os clientes, será possível aprender a linguagem específica utilizada pelos clientes e criar um modelo cognitivo da linguagem desses clientes. Com essa informação, a IA poderá ser treinada para compreender melhor as necessidades e desejos dos clientes e fornecer recomendações mais precisas e personalizadas.</w:t>
+        <w:t>O conceito de LOT (</w:t>
+      </w:r>
+      <w:proofErr w:type="spellStart"/>
+      <w:r>
+        <w:t>Language</w:t>
+      </w:r>
+      <w:proofErr w:type="spellEnd"/>
+      <w:r>
+        <w:t xml:space="preserve"> </w:t>
+      </w:r>
+      <w:proofErr w:type="spellStart"/>
+      <w:r>
+        <w:t>of</w:t>
+      </w:r>
+      <w:proofErr w:type="spellEnd"/>
+      <w:r>
+        <w:t xml:space="preserve"> </w:t>
+      </w:r>
+      <w:proofErr w:type="spellStart"/>
+      <w:r>
+        <w:t>Thought</w:t>
+      </w:r>
+      <w:proofErr w:type="spellEnd"/>
+      <w:r>
+        <w:t xml:space="preserve">) também será utilizado na solução proposta. Isso porque, a partir das interações com os clientes, será possível aprender a linguagem específica utilizada pelos clientes e criar um modelo cognitivo da linguagem desses clientes. Com essa informação, a IA poderá ser treinada para compreender melhor as necessidades e desejos dos clientes e </w:t>
+      </w:r>
+      <w:proofErr w:type="spellStart"/>
+      <w:r>
+        <w:t>fornecer</w:t>
+      </w:r>
+      <w:proofErr w:type="spellEnd"/>
+      <w:r>
+        <w:t xml:space="preserve"> recomendações mais precisas e personalizadas.</w:t>
       </w:r>
     </w:p>
     <w:p>
@@ -390,7 +509,31 @@
         <w:jc w:val="both"/>
       </w:pPr>
       <w:r>
-        <w:t>Além disso, a utilização da linguagem natural na interação com os clientes também será fundamental para a solução proposta. Com o uso de bibliotecas como NLTK (Natural Language Toolkit) e TensorFlow, será possível treinar modelos de processamento de linguagem natural para compreender melhor as necessidades e desejos dos clientes e fornecer recomendações mais precisas e personalizadas.</w:t>
+        <w:t xml:space="preserve">Além disso, a utilização da linguagem natural na interação com os clientes também será fundamental para a solução proposta. Com o uso de bibliotecas como NLTK (Natural </w:t>
+      </w:r>
+      <w:proofErr w:type="spellStart"/>
+      <w:r>
+        <w:t>Language</w:t>
+      </w:r>
+      <w:proofErr w:type="spellEnd"/>
+      <w:r>
+        <w:t xml:space="preserve"> Toolkit) e </w:t>
+      </w:r>
+      <w:proofErr w:type="spellStart"/>
+      <w:r>
+        <w:t>TensorFlow</w:t>
+      </w:r>
+      <w:proofErr w:type="spellEnd"/>
+      <w:r>
+        <w:t xml:space="preserve">, será possível treinar modelos de processamento de linguagem natural para compreender melhor as necessidades e desejos dos clientes e </w:t>
+      </w:r>
+      <w:proofErr w:type="spellStart"/>
+      <w:r>
+        <w:t>fornecer</w:t>
+      </w:r>
+      <w:proofErr w:type="spellEnd"/>
+      <w:r>
+        <w:t xml:space="preserve"> recomendações mais precisas e personalizadas.</w:t>
       </w:r>
     </w:p>
     <w:p>
@@ -429,7 +572,15 @@
         <w:jc w:val="both"/>
       </w:pPr>
       <w:r>
-        <w:t>Há muitas soluções de recomendação personalizadas no mercado, desde sistemas de recomendação de filmes até recomendações de produtos em lojas online. No entanto, a maioria dessas soluções não utiliza Machine Learning para melhorar a precisão das recomendações e não levam em conta o histórico completo de interações com a marca. A solução proposta irá superar essas limitações.</w:t>
+        <w:t xml:space="preserve">Há muitas soluções de recomendação personalizadas no mercado, desde sistemas de recomendação de filmes até recomendações de produtos em lojas online. No entanto, a maioria dessas soluções não utiliza </w:t>
+      </w:r>
+      <w:proofErr w:type="spellStart"/>
+      <w:r>
+        <w:t>Machine</w:t>
+      </w:r>
+      <w:proofErr w:type="spellEnd"/>
+      <w:r>
+        <w:t xml:space="preserve"> Learning para melhorar a precisão das recomendações e não levam em conta o histórico completo de interações com a marca. A solução proposta irá superar essas limitações.</w:t>
       </w:r>
     </w:p>
     <w:p>
@@ -441,9 +592,22 @@
         </w:numPr>
         <w:jc w:val="both"/>
       </w:pPr>
+      <w:proofErr w:type="spellStart"/>
       <w:r>
         <w:lastRenderedPageBreak/>
-        <w:t>Amazon Personalize: a Amazon oferece um serviço de personalização de recomendação que permite que as empresas personalizem suas recomendações de produtos com base no histórico de compras e no comportamento do usuário.</w:t>
+        <w:t>Amazon</w:t>
+      </w:r>
+      <w:proofErr w:type="spellEnd"/>
+      <w:r>
+        <w:t xml:space="preserve"> Personalize: a </w:t>
+      </w:r>
+      <w:proofErr w:type="spellStart"/>
+      <w:r>
+        <w:t>Amazon</w:t>
+      </w:r>
+      <w:proofErr w:type="spellEnd"/>
+      <w:r>
+        <w:t xml:space="preserve"> oferece um serviço de personalização de recomendação que permite que as empresas personalizem suas recomendações de produtos com base no histórico de compras e no comportamento do usuário.</w:t>
       </w:r>
     </w:p>
     <w:p>
@@ -455,8 +619,21 @@
         </w:numPr>
         <w:jc w:val="both"/>
       </w:pPr>
-      <w:r>
-        <w:t>Salesforce Einstein: o Salesforce Einstein é uma plataforma de inteligência artificial que ajuda as empresas a oferecer recomendações personalizadas para seus clientes.</w:t>
+      <w:proofErr w:type="spellStart"/>
+      <w:r>
+        <w:t>Salesforce</w:t>
+      </w:r>
+      <w:proofErr w:type="spellEnd"/>
+      <w:r>
+        <w:t xml:space="preserve"> Einstein: o </w:t>
+      </w:r>
+      <w:proofErr w:type="spellStart"/>
+      <w:r>
+        <w:t>Salesforce</w:t>
+      </w:r>
+      <w:proofErr w:type="spellEnd"/>
+      <w:r>
+        <w:t xml:space="preserve"> Einstein é uma plataforma de inteligência artificial que ajuda as empresas a oferecer recomendações personalizadas para seus clientes.</w:t>
       </w:r>
     </w:p>
     <w:p>
@@ -482,7 +659,15 @@
         <w:jc w:val="both"/>
       </w:pPr>
       <w:r>
-        <w:t>Google Analytics 360: o Google Analytics 360 é uma plataforma de análise de dados que ajuda as empresas a entender o comportamento do cliente e fornecer recomendações personalizadas.</w:t>
+        <w:t xml:space="preserve">Google Analytics 360: o Google Analytics 360 é uma plataforma de análise de dados que ajuda as empresas a entender o comportamento do cliente e </w:t>
+      </w:r>
+      <w:proofErr w:type="spellStart"/>
+      <w:r>
+        <w:t>fornecer</w:t>
+      </w:r>
+      <w:proofErr w:type="spellEnd"/>
+      <w:r>
+        <w:t xml:space="preserve"> recomendações personalizadas.</w:t>
       </w:r>
     </w:p>
     <w:p>
@@ -495,7 +680,31 @@
         <w:jc w:val="both"/>
       </w:pPr>
       <w:r>
-        <w:t>Dynamic Yield: a Dynamic Yield é uma plataforma de personalização omnichannel que usa aprendizado de máquina para fornecer recomendações personalizadas e experiências personalizadas para os clientes.</w:t>
+        <w:t xml:space="preserve">Dynamic </w:t>
+      </w:r>
+      <w:proofErr w:type="spellStart"/>
+      <w:r>
+        <w:t>Yield</w:t>
+      </w:r>
+      <w:proofErr w:type="spellEnd"/>
+      <w:r>
+        <w:t xml:space="preserve">: a Dynamic </w:t>
+      </w:r>
+      <w:proofErr w:type="spellStart"/>
+      <w:r>
+        <w:t>Yield</w:t>
+      </w:r>
+      <w:proofErr w:type="spellEnd"/>
+      <w:r>
+        <w:t xml:space="preserve"> é uma plataforma de personalização </w:t>
+      </w:r>
+      <w:proofErr w:type="spellStart"/>
+      <w:r>
+        <w:t>omnichannel</w:t>
+      </w:r>
+      <w:proofErr w:type="spellEnd"/>
+      <w:r>
+        <w:t xml:space="preserve"> que usa aprendizado de máquina para fornecer recomendações personalizadas e experiências personalizadas para os clientes.</w:t>
       </w:r>
     </w:p>
     <w:p>
@@ -716,7 +925,15 @@
         <w:jc w:val="both"/>
       </w:pPr>
       <w:r>
-        <w:t>Melhora a eficiência: Ao utilizar técnicas de inteligência artificial, a solução pode processar grandes quantidades de dados de forma eficiente e automatizada, permitindo que a marca ofereça recomendações personalizadas para um grande número de clientes simultaneamente.</w:t>
+        <w:t xml:space="preserve">Melhora a eficiência: Ao utilizar técnicas de inteligência artificial, a solução pode processar grandes quantidades de dados de forma eficiente e automatizada, permitindo que a marca ofereça recomendações personalizadas para </w:t>
+      </w:r>
+      <w:proofErr w:type="gramStart"/>
+      <w:r>
+        <w:t>um grande número de clientes</w:t>
+      </w:r>
+      <w:proofErr w:type="gramEnd"/>
+      <w:r>
+        <w:t xml:space="preserve"> simultaneamente.</w:t>
       </w:r>
     </w:p>
     <w:p>
@@ -1165,6 +1382,30 @@
           <w:b/>
           <w:bCs/>
         </w:rPr>
+        <w:t>RN08:</w:t>
+      </w:r>
+      <w:r>
+        <w:t xml:space="preserve"> se o parceiro for um </w:t>
+      </w:r>
+      <w:proofErr w:type="spellStart"/>
+      <w:r>
+        <w:t>ecommerce</w:t>
+      </w:r>
+      <w:proofErr w:type="spellEnd"/>
+      <w:r>
+        <w:t>, ele pode informar o link do produto comprado</w:t>
+      </w:r>
+    </w:p>
+    <w:p>
+      <w:pPr>
+        <w:ind w:firstLine="708"/>
+        <w:jc w:val="both"/>
+      </w:pPr>
+      <w:r>
+        <w:rPr>
+          <w:b/>
+          <w:bCs/>
+        </w:rPr>
         <w:t>RN</w:t>
       </w:r>
       <w:r>
@@ -1179,6 +1420,356 @@
           <w:b/>
           <w:bCs/>
         </w:rPr>
+        <w:t>9</w:t>
+      </w:r>
+      <w:r>
+        <w:rPr>
+          <w:b/>
+          <w:bCs/>
+        </w:rPr>
+        <w:t>:</w:t>
+      </w:r>
+      <w:r>
+        <w:t xml:space="preserve"> o usuário será identificado por um código numér</w:t>
+      </w:r>
+      <w:r>
+        <w:t>ico;</w:t>
+      </w:r>
+    </w:p>
+    <w:p>
+      <w:pPr>
+        <w:ind w:firstLine="708"/>
+        <w:jc w:val="both"/>
+      </w:pPr>
+      <w:r>
+        <w:rPr>
+          <w:b/>
+          <w:bCs/>
+        </w:rPr>
+        <w:t>RN</w:t>
+      </w:r>
+      <w:r>
+        <w:rPr>
+          <w:b/>
+          <w:bCs/>
+        </w:rPr>
+        <w:t>10</w:t>
+      </w:r>
+      <w:r>
+        <w:rPr>
+          <w:b/>
+          <w:bCs/>
+        </w:rPr>
+        <w:t>:</w:t>
+      </w:r>
+      <w:r>
+        <w:t xml:space="preserve"> o parceiro deve informar um nome</w:t>
+      </w:r>
+      <w:r>
+        <w:t xml:space="preserve"> para o usuário;</w:t>
+      </w:r>
+    </w:p>
+    <w:p>
+      <w:pPr>
+        <w:ind w:firstLine="708"/>
+        <w:jc w:val="both"/>
+      </w:pPr>
+      <w:r>
+        <w:rPr>
+          <w:b/>
+          <w:bCs/>
+        </w:rPr>
+        <w:t>RN</w:t>
+      </w:r>
+      <w:r>
+        <w:rPr>
+          <w:b/>
+          <w:bCs/>
+        </w:rPr>
+        <w:t>1</w:t>
+      </w:r>
+      <w:r>
+        <w:rPr>
+          <w:b/>
+          <w:bCs/>
+        </w:rPr>
+        <w:t>1</w:t>
+      </w:r>
+      <w:r>
+        <w:rPr>
+          <w:b/>
+          <w:bCs/>
+        </w:rPr>
+        <w:t>:</w:t>
+      </w:r>
+      <w:r>
+        <w:t xml:space="preserve"> o </w:t>
+      </w:r>
+      <w:r>
+        <w:t>parceiro deve informar o CPF do usuário;</w:t>
+      </w:r>
+    </w:p>
+    <w:p>
+      <w:pPr>
+        <w:ind w:firstLine="708"/>
+        <w:jc w:val="both"/>
+      </w:pPr>
+      <w:r>
+        <w:rPr>
+          <w:b/>
+          <w:bCs/>
+        </w:rPr>
+        <w:t>RN</w:t>
+      </w:r>
+      <w:r>
+        <w:rPr>
+          <w:b/>
+          <w:bCs/>
+        </w:rPr>
+        <w:t>1</w:t>
+      </w:r>
+      <w:r>
+        <w:rPr>
+          <w:b/>
+          <w:bCs/>
+        </w:rPr>
+        <w:t>2</w:t>
+      </w:r>
+      <w:r>
+        <w:rPr>
+          <w:b/>
+          <w:bCs/>
+        </w:rPr>
+        <w:t>:</w:t>
+      </w:r>
+      <w:r>
+        <w:t xml:space="preserve"> o parceiro </w:t>
+      </w:r>
+      <w:r>
+        <w:t>pode</w:t>
+      </w:r>
+      <w:r>
+        <w:t xml:space="preserve"> informar o CEP da residência do usuário</w:t>
+      </w:r>
+      <w:r>
+        <w:t>;</w:t>
+      </w:r>
+    </w:p>
+    <w:p>
+      <w:pPr>
+        <w:ind w:firstLine="708"/>
+        <w:jc w:val="both"/>
+      </w:pPr>
+      <w:r>
+        <w:rPr>
+          <w:b/>
+          <w:bCs/>
+        </w:rPr>
+        <w:t>RN</w:t>
+      </w:r>
+      <w:r>
+        <w:rPr>
+          <w:b/>
+          <w:bCs/>
+        </w:rPr>
+        <w:t>1</w:t>
+      </w:r>
+      <w:r>
+        <w:rPr>
+          <w:b/>
+          <w:bCs/>
+        </w:rPr>
+        <w:t>3</w:t>
+      </w:r>
+      <w:r>
+        <w:rPr>
+          <w:b/>
+          <w:bCs/>
+        </w:rPr>
+        <w:t>:</w:t>
+      </w:r>
+      <w:r>
+        <w:t xml:space="preserve"> a data de nascimento do usuário pode ser informada</w:t>
+      </w:r>
+      <w:r>
+        <w:t>;</w:t>
+      </w:r>
+    </w:p>
+    <w:p>
+      <w:pPr>
+        <w:ind w:firstLine="708"/>
+        <w:jc w:val="both"/>
+      </w:pPr>
+      <w:r>
+        <w:rPr>
+          <w:b/>
+          <w:bCs/>
+        </w:rPr>
+        <w:t>RN</w:t>
+      </w:r>
+      <w:r>
+        <w:rPr>
+          <w:b/>
+          <w:bCs/>
+        </w:rPr>
+        <w:t>1</w:t>
+      </w:r>
+      <w:r>
+        <w:rPr>
+          <w:b/>
+          <w:bCs/>
+        </w:rPr>
+        <w:t>4</w:t>
+      </w:r>
+      <w:r>
+        <w:rPr>
+          <w:b/>
+          <w:bCs/>
+        </w:rPr>
+        <w:t xml:space="preserve">: </w:t>
+      </w:r>
+      <w:r>
+        <w:t>o gênero do usuário pode ser informado;</w:t>
+      </w:r>
+    </w:p>
+    <w:p>
+      <w:pPr>
+        <w:ind w:firstLine="708"/>
+        <w:jc w:val="both"/>
+      </w:pPr>
+      <w:r>
+        <w:rPr>
+          <w:b/>
+          <w:bCs/>
+        </w:rPr>
+        <w:t>RN</w:t>
+      </w:r>
+      <w:r>
+        <w:rPr>
+          <w:b/>
+          <w:bCs/>
+        </w:rPr>
+        <w:t>1</w:t>
+      </w:r>
+      <w:r>
+        <w:rPr>
+          <w:b/>
+          <w:bCs/>
+        </w:rPr>
+        <w:t>5</w:t>
+      </w:r>
+      <w:r>
+        <w:rPr>
+          <w:b/>
+          <w:bCs/>
+        </w:rPr>
+        <w:t>:</w:t>
+      </w:r>
+      <w:r>
+        <w:t xml:space="preserve"> o item de compra será chamado produto;</w:t>
+      </w:r>
+    </w:p>
+    <w:p>
+      <w:pPr>
+        <w:ind w:firstLine="708"/>
+        <w:jc w:val="both"/>
+      </w:pPr>
+      <w:r>
+        <w:rPr>
+          <w:b/>
+          <w:bCs/>
+        </w:rPr>
+        <w:t>RN</w:t>
+      </w:r>
+      <w:r>
+        <w:rPr>
+          <w:b/>
+          <w:bCs/>
+        </w:rPr>
+        <w:t>1</w:t>
+      </w:r>
+      <w:r>
+        <w:rPr>
+          <w:b/>
+          <w:bCs/>
+        </w:rPr>
+        <w:t>6</w:t>
+      </w:r>
+      <w:r>
+        <w:rPr>
+          <w:b/>
+          <w:bCs/>
+        </w:rPr>
+        <w:t>:</w:t>
+      </w:r>
+      <w:r>
+        <w:t xml:space="preserve"> o produto será identificado por um código numérico</w:t>
+      </w:r>
+      <w:r>
+        <w:t>;</w:t>
+      </w:r>
+    </w:p>
+    <w:p>
+      <w:pPr>
+        <w:ind w:firstLine="708"/>
+        <w:jc w:val="both"/>
+      </w:pPr>
+      <w:r>
+        <w:rPr>
+          <w:b/>
+          <w:bCs/>
+        </w:rPr>
+        <w:t>RN</w:t>
+      </w:r>
+      <w:r>
+        <w:rPr>
+          <w:b/>
+          <w:bCs/>
+        </w:rPr>
+        <w:t>1</w:t>
+      </w:r>
+      <w:r>
+        <w:rPr>
+          <w:b/>
+          <w:bCs/>
+        </w:rPr>
+        <w:t>7</w:t>
+      </w:r>
+      <w:r>
+        <w:rPr>
+          <w:b/>
+          <w:bCs/>
+        </w:rPr>
+        <w:t>:</w:t>
+      </w:r>
+      <w:r>
+        <w:t xml:space="preserve"> o produto deve ter uma categoria;</w:t>
+      </w:r>
+    </w:p>
+    <w:p>
+      <w:pPr>
+        <w:ind w:firstLine="708"/>
+        <w:jc w:val="both"/>
+      </w:pPr>
+      <w:r>
+        <w:rPr>
+          <w:b/>
+          <w:bCs/>
+        </w:rPr>
+        <w:t>RN</w:t>
+      </w:r>
+      <w:r>
+        <w:rPr>
+          <w:b/>
+          <w:bCs/>
+        </w:rPr>
+        <w:t>1</w:t>
+      </w:r>
+      <w:r>
+        <w:rPr>
+          <w:b/>
+          <w:bCs/>
+        </w:rPr>
         <w:t>8</w:t>
       </w:r>
       <w:r>
@@ -1189,10 +1780,10 @@
         <w:t>:</w:t>
       </w:r>
       <w:r>
-        <w:t xml:space="preserve"> o usuário será identificado por um código numér</w:t>
-      </w:r>
-      <w:r>
-        <w:t>ico;</w:t>
+        <w:t xml:space="preserve"> o </w:t>
+      </w:r>
+      <w:r>
+        <w:t>produto deverá ter um nome;</w:t>
       </w:r>
     </w:p>
     <w:p>
@@ -1212,7 +1803,7 @@
           <w:b/>
           <w:bCs/>
         </w:rPr>
-        <w:t>0</w:t>
+        <w:t>1</w:t>
       </w:r>
       <w:r>
         <w:rPr>
@@ -1229,10 +1820,7 @@
         <w:t>:</w:t>
       </w:r>
       <w:r>
-        <w:t xml:space="preserve"> o parceiro deve informar um nome</w:t>
-      </w:r>
-      <w:r>
-        <w:t xml:space="preserve"> para o usuário;</w:t>
+        <w:t xml:space="preserve"> o produto deverá ter uma categoria;</w:t>
       </w:r>
     </w:p>
     <w:p>
@@ -1252,20 +1840,17 @@
           <w:b/>
           <w:bCs/>
         </w:rPr>
-        <w:t>10</w:t>
-      </w:r>
-      <w:r>
-        <w:rPr>
-          <w:b/>
-          <w:bCs/>
-        </w:rPr>
-        <w:t>:</w:t>
-      </w:r>
-      <w:r>
-        <w:t xml:space="preserve"> o </w:t>
-      </w:r>
-      <w:r>
-        <w:t>parceiro deve informar o CPF do usuário;</w:t>
+        <w:t>20</w:t>
+      </w:r>
+      <w:r>
+        <w:rPr>
+          <w:b/>
+          <w:bCs/>
+        </w:rPr>
+        <w:t xml:space="preserve">: </w:t>
+      </w:r>
+      <w:r>
+        <w:t>um parceiro pode ter vários produtos;</w:t>
       </w:r>
     </w:p>
     <w:p>
@@ -1285,351 +1870,14 @@
           <w:b/>
           <w:bCs/>
         </w:rPr>
+        <w:t>2</w:t>
+      </w:r>
+      <w:r>
+        <w:rPr>
+          <w:b/>
+          <w:bCs/>
+        </w:rPr>
         <w:t>1</w:t>
-      </w:r>
-      <w:r>
-        <w:rPr>
-          <w:b/>
-          <w:bCs/>
-        </w:rPr>
-        <w:t>1</w:t>
-      </w:r>
-      <w:r>
-        <w:rPr>
-          <w:b/>
-          <w:bCs/>
-        </w:rPr>
-        <w:t>:</w:t>
-      </w:r>
-      <w:r>
-        <w:t xml:space="preserve"> o parceiro </w:t>
-      </w:r>
-      <w:r>
-        <w:t>pode</w:t>
-      </w:r>
-      <w:r>
-        <w:t xml:space="preserve"> informar o CEP da residência do usuário</w:t>
-      </w:r>
-      <w:r>
-        <w:t>;</w:t>
-      </w:r>
-    </w:p>
-    <w:p>
-      <w:pPr>
-        <w:ind w:firstLine="708"/>
-        <w:jc w:val="both"/>
-      </w:pPr>
-      <w:r>
-        <w:rPr>
-          <w:b/>
-          <w:bCs/>
-        </w:rPr>
-        <w:t>RN</w:t>
-      </w:r>
-      <w:r>
-        <w:rPr>
-          <w:b/>
-          <w:bCs/>
-        </w:rPr>
-        <w:t>1</w:t>
-      </w:r>
-      <w:r>
-        <w:rPr>
-          <w:b/>
-          <w:bCs/>
-        </w:rPr>
-        <w:t>2</w:t>
-      </w:r>
-      <w:r>
-        <w:rPr>
-          <w:b/>
-          <w:bCs/>
-        </w:rPr>
-        <w:t>:</w:t>
-      </w:r>
-      <w:r>
-        <w:t xml:space="preserve"> a data de nascimento do usuário pode ser informada</w:t>
-      </w:r>
-      <w:r>
-        <w:t>;</w:t>
-      </w:r>
-    </w:p>
-    <w:p>
-      <w:pPr>
-        <w:ind w:firstLine="708"/>
-        <w:jc w:val="both"/>
-      </w:pPr>
-      <w:r>
-        <w:rPr>
-          <w:b/>
-          <w:bCs/>
-        </w:rPr>
-        <w:t>RN</w:t>
-      </w:r>
-      <w:r>
-        <w:rPr>
-          <w:b/>
-          <w:bCs/>
-        </w:rPr>
-        <w:t>1</w:t>
-      </w:r>
-      <w:r>
-        <w:rPr>
-          <w:b/>
-          <w:bCs/>
-        </w:rPr>
-        <w:t>3</w:t>
-      </w:r>
-      <w:r>
-        <w:rPr>
-          <w:b/>
-          <w:bCs/>
-        </w:rPr>
-        <w:t xml:space="preserve">: </w:t>
-      </w:r>
-      <w:r>
-        <w:t>o gênero do usuário pode ser informado;</w:t>
-      </w:r>
-    </w:p>
-    <w:p>
-      <w:pPr>
-        <w:ind w:firstLine="708"/>
-        <w:jc w:val="both"/>
-      </w:pPr>
-      <w:r>
-        <w:rPr>
-          <w:b/>
-          <w:bCs/>
-        </w:rPr>
-        <w:t>RN</w:t>
-      </w:r>
-      <w:r>
-        <w:rPr>
-          <w:b/>
-          <w:bCs/>
-        </w:rPr>
-        <w:t>1</w:t>
-      </w:r>
-      <w:r>
-        <w:rPr>
-          <w:b/>
-          <w:bCs/>
-        </w:rPr>
-        <w:t>4</w:t>
-      </w:r>
-      <w:r>
-        <w:rPr>
-          <w:b/>
-          <w:bCs/>
-        </w:rPr>
-        <w:t>:</w:t>
-      </w:r>
-      <w:r>
-        <w:t xml:space="preserve"> o item de compra será chamado produto;</w:t>
-      </w:r>
-    </w:p>
-    <w:p>
-      <w:pPr>
-        <w:ind w:firstLine="708"/>
-        <w:jc w:val="both"/>
-      </w:pPr>
-      <w:r>
-        <w:rPr>
-          <w:b/>
-          <w:bCs/>
-        </w:rPr>
-        <w:t>RN</w:t>
-      </w:r>
-      <w:r>
-        <w:rPr>
-          <w:b/>
-          <w:bCs/>
-        </w:rPr>
-        <w:t>1</w:t>
-      </w:r>
-      <w:r>
-        <w:rPr>
-          <w:b/>
-          <w:bCs/>
-        </w:rPr>
-        <w:t>5</w:t>
-      </w:r>
-      <w:r>
-        <w:rPr>
-          <w:b/>
-          <w:bCs/>
-        </w:rPr>
-        <w:t>:</w:t>
-      </w:r>
-      <w:r>
-        <w:t xml:space="preserve"> o produto será identificado por um código numérico</w:t>
-      </w:r>
-      <w:r>
-        <w:t>;</w:t>
-      </w:r>
-    </w:p>
-    <w:p>
-      <w:pPr>
-        <w:ind w:firstLine="708"/>
-        <w:jc w:val="both"/>
-      </w:pPr>
-      <w:r>
-        <w:rPr>
-          <w:b/>
-          <w:bCs/>
-        </w:rPr>
-        <w:t>RN</w:t>
-      </w:r>
-      <w:r>
-        <w:rPr>
-          <w:b/>
-          <w:bCs/>
-        </w:rPr>
-        <w:t>1</w:t>
-      </w:r>
-      <w:r>
-        <w:rPr>
-          <w:b/>
-          <w:bCs/>
-        </w:rPr>
-        <w:t>6</w:t>
-      </w:r>
-      <w:r>
-        <w:rPr>
-          <w:b/>
-          <w:bCs/>
-        </w:rPr>
-        <w:t>:</w:t>
-      </w:r>
-      <w:r>
-        <w:t xml:space="preserve"> o produto deve ter uma categoria;</w:t>
-      </w:r>
-    </w:p>
-    <w:p>
-      <w:pPr>
-        <w:ind w:firstLine="708"/>
-        <w:jc w:val="both"/>
-      </w:pPr>
-      <w:r>
-        <w:rPr>
-          <w:b/>
-          <w:bCs/>
-        </w:rPr>
-        <w:t>RN</w:t>
-      </w:r>
-      <w:r>
-        <w:rPr>
-          <w:b/>
-          <w:bCs/>
-        </w:rPr>
-        <w:t>17</w:t>
-      </w:r>
-      <w:r>
-        <w:rPr>
-          <w:b/>
-          <w:bCs/>
-        </w:rPr>
-        <w:t>:</w:t>
-      </w:r>
-      <w:r>
-        <w:t xml:space="preserve"> o </w:t>
-      </w:r>
-      <w:r>
-        <w:t>produto deverá ter um nome;</w:t>
-      </w:r>
-    </w:p>
-    <w:p>
-      <w:pPr>
-        <w:ind w:firstLine="708"/>
-        <w:jc w:val="both"/>
-      </w:pPr>
-      <w:r>
-        <w:rPr>
-          <w:b/>
-          <w:bCs/>
-        </w:rPr>
-        <w:t>RN</w:t>
-      </w:r>
-      <w:r>
-        <w:rPr>
-          <w:b/>
-          <w:bCs/>
-        </w:rPr>
-        <w:t>1</w:t>
-      </w:r>
-      <w:r>
-        <w:rPr>
-          <w:b/>
-          <w:bCs/>
-        </w:rPr>
-        <w:t>8</w:t>
-      </w:r>
-      <w:r>
-        <w:rPr>
-          <w:b/>
-          <w:bCs/>
-        </w:rPr>
-        <w:t>:</w:t>
-      </w:r>
-      <w:r>
-        <w:t xml:space="preserve"> o produto deverá ter uma categoria;</w:t>
-      </w:r>
-    </w:p>
-    <w:p>
-      <w:pPr>
-        <w:ind w:firstLine="708"/>
-        <w:jc w:val="both"/>
-      </w:pPr>
-      <w:r>
-        <w:rPr>
-          <w:b/>
-          <w:bCs/>
-        </w:rPr>
-        <w:t>RN</w:t>
-      </w:r>
-      <w:r>
-        <w:rPr>
-          <w:b/>
-          <w:bCs/>
-        </w:rPr>
-        <w:t>1</w:t>
-      </w:r>
-      <w:r>
-        <w:rPr>
-          <w:b/>
-          <w:bCs/>
-        </w:rPr>
-        <w:t>9</w:t>
-      </w:r>
-      <w:r>
-        <w:rPr>
-          <w:b/>
-          <w:bCs/>
-        </w:rPr>
-        <w:t xml:space="preserve">: </w:t>
-      </w:r>
-      <w:r>
-        <w:t>um parceiro pode ter vários produtos;</w:t>
-      </w:r>
-    </w:p>
-    <w:p>
-      <w:pPr>
-        <w:ind w:firstLine="708"/>
-        <w:jc w:val="both"/>
-      </w:pPr>
-      <w:r>
-        <w:rPr>
-          <w:b/>
-          <w:bCs/>
-        </w:rPr>
-        <w:t>RN</w:t>
-      </w:r>
-      <w:r>
-        <w:rPr>
-          <w:b/>
-          <w:bCs/>
-        </w:rPr>
-        <w:t>20</w:t>
       </w:r>
       <w:r>
         <w:rPr>
@@ -1673,6 +1921,353 @@
           <w:b/>
           <w:bCs/>
         </w:rPr>
+        <w:t>2</w:t>
+      </w:r>
+      <w:r>
+        <w:rPr>
+          <w:b/>
+          <w:bCs/>
+        </w:rPr>
+        <w:t>:</w:t>
+      </w:r>
+      <w:r>
+        <w:t xml:space="preserve"> cada transa</w:t>
+      </w:r>
+      <w:r>
+        <w:t>ção deve conter o código do usuário</w:t>
+      </w:r>
+      <w:r>
+        <w:t xml:space="preserve"> e o código do parceiro de negócios;</w:t>
+      </w:r>
+    </w:p>
+    <w:p>
+      <w:pPr>
+        <w:jc w:val="both"/>
+      </w:pPr>
+      <w:r>
+        <w:tab/>
+      </w:r>
+      <w:r>
+        <w:rPr>
+          <w:b/>
+          <w:bCs/>
+        </w:rPr>
+        <w:t>RN</w:t>
+      </w:r>
+      <w:r>
+        <w:rPr>
+          <w:b/>
+          <w:bCs/>
+        </w:rPr>
+        <w:t>2</w:t>
+      </w:r>
+      <w:r>
+        <w:rPr>
+          <w:b/>
+          <w:bCs/>
+        </w:rPr>
+        <w:t>3</w:t>
+      </w:r>
+      <w:r>
+        <w:rPr>
+          <w:b/>
+          <w:bCs/>
+        </w:rPr>
+        <w:t>:</w:t>
+      </w:r>
+      <w:r>
+        <w:t xml:space="preserve"> cada transação tem </w:t>
+      </w:r>
+      <w:r>
+        <w:t>obrigatoriamente um usuário e um parceiro;</w:t>
+      </w:r>
+    </w:p>
+    <w:p>
+      <w:pPr>
+        <w:jc w:val="both"/>
+      </w:pPr>
+      <w:r>
+        <w:tab/>
+      </w:r>
+      <w:r>
+        <w:rPr>
+          <w:b/>
+          <w:bCs/>
+        </w:rPr>
+        <w:t>RN</w:t>
+      </w:r>
+      <w:r>
+        <w:rPr>
+          <w:b/>
+          <w:bCs/>
+        </w:rPr>
+        <w:t>2</w:t>
+      </w:r>
+      <w:r>
+        <w:rPr>
+          <w:b/>
+          <w:bCs/>
+        </w:rPr>
+        <w:t>4</w:t>
+      </w:r>
+      <w:r>
+        <w:rPr>
+          <w:b/>
+          <w:bCs/>
+        </w:rPr>
+        <w:t xml:space="preserve">: </w:t>
+      </w:r>
+      <w:r>
+        <w:t>uma transação pode ter mais de um produto;</w:t>
+      </w:r>
+    </w:p>
+    <w:p>
+      <w:pPr>
+        <w:jc w:val="both"/>
+      </w:pPr>
+      <w:r>
+        <w:tab/>
+      </w:r>
+      <w:r>
+        <w:rPr>
+          <w:b/>
+          <w:bCs/>
+        </w:rPr>
+        <w:t>RN25:</w:t>
+      </w:r>
+      <w:r>
+        <w:t xml:space="preserve"> a data da transa</w:t>
+      </w:r>
+      <w:r>
+        <w:t>ção deve ser mantida;</w:t>
+      </w:r>
+    </w:p>
+    <w:p>
+      <w:pPr>
+        <w:jc w:val="both"/>
+      </w:pPr>
+      <w:r>
+        <w:tab/>
+      </w:r>
+      <w:r>
+        <w:rPr>
+          <w:b/>
+          <w:bCs/>
+        </w:rPr>
+        <w:t>RN</w:t>
+      </w:r>
+      <w:r>
+        <w:rPr>
+          <w:b/>
+          <w:bCs/>
+        </w:rPr>
+        <w:t>2</w:t>
+      </w:r>
+      <w:r>
+        <w:rPr>
+          <w:b/>
+          <w:bCs/>
+        </w:rPr>
+        <w:t>6</w:t>
+      </w:r>
+      <w:r>
+        <w:rPr>
+          <w:b/>
+          <w:bCs/>
+        </w:rPr>
+        <w:t>:</w:t>
+      </w:r>
+      <w:r>
+        <w:t xml:space="preserve"> um usuário pode ter várias transações;</w:t>
+      </w:r>
+    </w:p>
+    <w:p>
+      <w:pPr>
+        <w:jc w:val="both"/>
+      </w:pPr>
+      <w:r>
+        <w:tab/>
+      </w:r>
+      <w:r>
+        <w:rPr>
+          <w:b/>
+          <w:bCs/>
+        </w:rPr>
+        <w:t>RN</w:t>
+      </w:r>
+      <w:r>
+        <w:rPr>
+          <w:b/>
+          <w:bCs/>
+        </w:rPr>
+        <w:t>2</w:t>
+      </w:r>
+      <w:r>
+        <w:rPr>
+          <w:b/>
+          <w:bCs/>
+        </w:rPr>
+        <w:t>7</w:t>
+      </w:r>
+      <w:r>
+        <w:rPr>
+          <w:b/>
+          <w:bCs/>
+        </w:rPr>
+        <w:t>:</w:t>
+      </w:r>
+      <w:r>
+        <w:t xml:space="preserve"> um parceiro</w:t>
+      </w:r>
+      <w:r>
+        <w:t xml:space="preserve"> pode ter várias transações;</w:t>
+      </w:r>
+    </w:p>
+    <w:p>
+      <w:pPr>
+        <w:jc w:val="both"/>
+      </w:pPr>
+      <w:r>
+        <w:tab/>
+      </w:r>
+      <w:r>
+        <w:rPr>
+          <w:b/>
+          <w:bCs/>
+        </w:rPr>
+        <w:t>RN</w:t>
+      </w:r>
+      <w:r>
+        <w:rPr>
+          <w:b/>
+          <w:bCs/>
+        </w:rPr>
+        <w:t>2</w:t>
+      </w:r>
+      <w:r>
+        <w:rPr>
+          <w:b/>
+          <w:bCs/>
+        </w:rPr>
+        <w:t>8</w:t>
+      </w:r>
+      <w:r>
+        <w:rPr>
+          <w:b/>
+          <w:bCs/>
+        </w:rPr>
+        <w:t>:</w:t>
+      </w:r>
+      <w:r>
+        <w:t xml:space="preserve"> o valor de cada produto deve ser apresentado individualmente</w:t>
+      </w:r>
+      <w:r>
+        <w:t>;</w:t>
+      </w:r>
+    </w:p>
+    <w:p>
+      <w:pPr>
+        <w:jc w:val="both"/>
+      </w:pPr>
+      <w:r>
+        <w:tab/>
+      </w:r>
+      <w:r>
+        <w:rPr>
+          <w:b/>
+          <w:bCs/>
+        </w:rPr>
+        <w:t>RN</w:t>
+      </w:r>
+      <w:r>
+        <w:rPr>
+          <w:b/>
+          <w:bCs/>
+        </w:rPr>
+        <w:t>2</w:t>
+      </w:r>
+      <w:r>
+        <w:rPr>
+          <w:b/>
+          <w:bCs/>
+        </w:rPr>
+        <w:t>9</w:t>
+      </w:r>
+      <w:r>
+        <w:rPr>
+          <w:b/>
+          <w:bCs/>
+        </w:rPr>
+        <w:t xml:space="preserve">: </w:t>
+      </w:r>
+      <w:r>
+        <w:t xml:space="preserve">o valor total da </w:t>
+      </w:r>
+      <w:r>
+        <w:t>compra deve ser apresentado</w:t>
+      </w:r>
+      <w:r>
+        <w:t>;</w:t>
+      </w:r>
+    </w:p>
+    <w:p>
+      <w:pPr>
+        <w:jc w:val="both"/>
+      </w:pPr>
+      <w:r>
+        <w:tab/>
+      </w:r>
+      <w:r>
+        <w:rPr>
+          <w:b/>
+          <w:bCs/>
+        </w:rPr>
+        <w:t>RN</w:t>
+      </w:r>
+      <w:r>
+        <w:rPr>
+          <w:b/>
+          <w:bCs/>
+        </w:rPr>
+        <w:t>30</w:t>
+      </w:r>
+      <w:r>
+        <w:rPr>
+          <w:b/>
+          <w:bCs/>
+        </w:rPr>
+        <w:t>:</w:t>
+      </w:r>
+      <w:r>
+        <w:t xml:space="preserve"> a transação pode informar o CEP do estabelecimento da compra;</w:t>
+      </w:r>
+    </w:p>
+    <w:p>
+      <w:pPr>
+        <w:jc w:val="both"/>
+      </w:pPr>
+      <w:r>
+        <w:tab/>
+      </w:r>
+      <w:r>
+        <w:rPr>
+          <w:b/>
+          <w:bCs/>
+        </w:rPr>
+        <w:t>RN</w:t>
+      </w:r>
+      <w:r>
+        <w:rPr>
+          <w:b/>
+          <w:bCs/>
+        </w:rPr>
+        <w:t>3</w:t>
+      </w:r>
+      <w:r>
+        <w:rPr>
+          <w:b/>
+          <w:bCs/>
+        </w:rPr>
         <w:t>1</w:t>
       </w:r>
       <w:r>
@@ -1683,13 +2278,16 @@
         <w:t>:</w:t>
       </w:r>
       <w:r>
-        <w:t xml:space="preserve"> cada transa</w:t>
-      </w:r>
-      <w:r>
-        <w:t>ção deve conter o código do usuário</w:t>
-      </w:r>
-      <w:r>
-        <w:t xml:space="preserve"> e o código do parceiro de negócios;</w:t>
+        <w:t xml:space="preserve"> o status da transação</w:t>
+      </w:r>
+      <w:r>
+        <w:t xml:space="preserve"> deve ser apresentado</w:t>
+      </w:r>
+      <w:r>
+        <w:t xml:space="preserve"> em valor booleano (sim ou não)</w:t>
+      </w:r>
+      <w:r>
+        <w:t>;</w:t>
       </w:r>
     </w:p>
     <w:p>
@@ -1704,384 +2302,13 @@
           <w:b/>
           <w:bCs/>
         </w:rPr>
-        <w:t>RN</w:t>
-      </w:r>
-      <w:r>
-        <w:rPr>
-          <w:b/>
-          <w:bCs/>
-        </w:rPr>
-        <w:t>2</w:t>
-      </w:r>
-      <w:r>
-        <w:rPr>
-          <w:b/>
-          <w:bCs/>
-        </w:rPr>
-        <w:t>2</w:t>
-      </w:r>
-      <w:r>
-        <w:rPr>
-          <w:b/>
-          <w:bCs/>
-        </w:rPr>
-        <w:t>:</w:t>
-      </w:r>
-      <w:r>
-        <w:t xml:space="preserve"> cada transação tem </w:t>
-      </w:r>
-      <w:r>
-        <w:t>obrigatoriamente um usuário e um parceiro;</w:t>
-      </w:r>
-    </w:p>
-    <w:p>
-      <w:pPr>
-        <w:jc w:val="both"/>
-      </w:pPr>
-      <w:r>
-        <w:tab/>
-      </w:r>
-      <w:r>
-        <w:rPr>
-          <w:b/>
-          <w:bCs/>
-        </w:rPr>
-        <w:t>RN</w:t>
-      </w:r>
-      <w:r>
-        <w:rPr>
-          <w:b/>
-          <w:bCs/>
-        </w:rPr>
-        <w:t>2</w:t>
-      </w:r>
-      <w:r>
-        <w:rPr>
-          <w:b/>
-          <w:bCs/>
-        </w:rPr>
-        <w:t>4</w:t>
-      </w:r>
-      <w:r>
-        <w:rPr>
-          <w:b/>
-          <w:bCs/>
-        </w:rPr>
-        <w:t xml:space="preserve">: </w:t>
-      </w:r>
-      <w:r>
-        <w:t>uma transação pode ter mais de um produto;</w:t>
-      </w:r>
-    </w:p>
-    <w:p>
-      <w:pPr>
-        <w:jc w:val="both"/>
-      </w:pPr>
-      <w:r>
-        <w:tab/>
-      </w:r>
-      <w:r>
-        <w:rPr>
-          <w:b/>
-          <w:bCs/>
-        </w:rPr>
-        <w:t>RN25:</w:t>
-      </w:r>
-      <w:r>
-        <w:t xml:space="preserve"> a data da transa</w:t>
-      </w:r>
-      <w:r>
-        <w:t>ção deve ser mantida;</w:t>
-      </w:r>
-    </w:p>
-    <w:p>
-      <w:pPr>
-        <w:jc w:val="both"/>
-      </w:pPr>
-      <w:r>
-        <w:tab/>
-      </w:r>
-      <w:r>
-        <w:rPr>
-          <w:b/>
-          <w:bCs/>
-        </w:rPr>
-        <w:t>RN</w:t>
-      </w:r>
-      <w:r>
-        <w:rPr>
-          <w:b/>
-          <w:bCs/>
-        </w:rPr>
-        <w:t>2</w:t>
-      </w:r>
-      <w:r>
-        <w:rPr>
-          <w:b/>
-          <w:bCs/>
-        </w:rPr>
-        <w:t>6</w:t>
-      </w:r>
-      <w:r>
-        <w:rPr>
-          <w:b/>
-          <w:bCs/>
-        </w:rPr>
-        <w:t>:</w:t>
-      </w:r>
-      <w:r>
-        <w:t xml:space="preserve"> um usuário pode ter várias transações;</w:t>
-      </w:r>
-    </w:p>
-    <w:p>
-      <w:pPr>
-        <w:jc w:val="both"/>
-      </w:pPr>
-      <w:r>
-        <w:tab/>
-      </w:r>
-      <w:r>
-        <w:rPr>
-          <w:b/>
-          <w:bCs/>
-        </w:rPr>
-        <w:t>RN</w:t>
-      </w:r>
-      <w:r>
-        <w:rPr>
-          <w:b/>
-          <w:bCs/>
-        </w:rPr>
-        <w:t>2</w:t>
-      </w:r>
-      <w:r>
-        <w:rPr>
-          <w:b/>
-          <w:bCs/>
-        </w:rPr>
-        <w:t>7</w:t>
-      </w:r>
-      <w:r>
-        <w:rPr>
-          <w:b/>
-          <w:bCs/>
-        </w:rPr>
-        <w:t>:</w:t>
-      </w:r>
-      <w:r>
-        <w:t xml:space="preserve"> um parceiro</w:t>
-      </w:r>
-      <w:r>
-        <w:t xml:space="preserve"> pode ter várias transações;</w:t>
-      </w:r>
-    </w:p>
-    <w:p>
-      <w:pPr>
-        <w:jc w:val="both"/>
-      </w:pPr>
-      <w:r>
-        <w:tab/>
-      </w:r>
-      <w:r>
-        <w:rPr>
-          <w:b/>
-          <w:bCs/>
-        </w:rPr>
-        <w:t>RN</w:t>
-      </w:r>
-      <w:r>
-        <w:rPr>
-          <w:b/>
-          <w:bCs/>
-        </w:rPr>
-        <w:t>2</w:t>
-      </w:r>
-      <w:r>
-        <w:rPr>
-          <w:b/>
-          <w:bCs/>
-        </w:rPr>
-        <w:t>8</w:t>
-      </w:r>
-      <w:r>
-        <w:rPr>
-          <w:b/>
-          <w:bCs/>
-        </w:rPr>
-        <w:t>:</w:t>
-      </w:r>
-      <w:r>
-        <w:t xml:space="preserve"> o valor de cada produto deve ser apresentado individualmente</w:t>
+        <w:t>RN32:</w:t>
+      </w:r>
+      <w:r>
+        <w:t xml:space="preserve"> cada recomendação é identificada por um código</w:t>
       </w:r>
       <w:r>
         <w:t>;</w:t>
-      </w:r>
-    </w:p>
-    <w:p>
-      <w:pPr>
-        <w:jc w:val="both"/>
-      </w:pPr>
-      <w:r>
-        <w:tab/>
-      </w:r>
-      <w:r>
-        <w:rPr>
-          <w:b/>
-          <w:bCs/>
-        </w:rPr>
-        <w:t>RN</w:t>
-      </w:r>
-      <w:r>
-        <w:rPr>
-          <w:b/>
-          <w:bCs/>
-        </w:rPr>
-        <w:t>2</w:t>
-      </w:r>
-      <w:r>
-        <w:rPr>
-          <w:b/>
-          <w:bCs/>
-        </w:rPr>
-        <w:t>9</w:t>
-      </w:r>
-      <w:r>
-        <w:rPr>
-          <w:b/>
-          <w:bCs/>
-        </w:rPr>
-        <w:t xml:space="preserve">: </w:t>
-      </w:r>
-      <w:r>
-        <w:t xml:space="preserve">o valor total da </w:t>
-      </w:r>
-      <w:r>
-        <w:t>compra deve ser apresentado</w:t>
-      </w:r>
-      <w:r>
-        <w:t>;</w:t>
-      </w:r>
-    </w:p>
-    <w:p>
-      <w:pPr>
-        <w:jc w:val="both"/>
-      </w:pPr>
-      <w:r>
-        <w:tab/>
-      </w:r>
-      <w:r>
-        <w:rPr>
-          <w:b/>
-          <w:bCs/>
-        </w:rPr>
-        <w:t>RN</w:t>
-      </w:r>
-      <w:r>
-        <w:rPr>
-          <w:b/>
-          <w:bCs/>
-        </w:rPr>
-        <w:t>30</w:t>
-      </w:r>
-      <w:r>
-        <w:rPr>
-          <w:b/>
-          <w:bCs/>
-        </w:rPr>
-        <w:t>:</w:t>
-      </w:r>
-      <w:r>
-        <w:t xml:space="preserve"> a transação pode informar o CEP do estabelecimento da compra;</w:t>
-      </w:r>
-    </w:p>
-    <w:p>
-      <w:pPr>
-        <w:jc w:val="both"/>
-      </w:pPr>
-      <w:r>
-        <w:tab/>
-      </w:r>
-      <w:r>
-        <w:rPr>
-          <w:b/>
-          <w:bCs/>
-        </w:rPr>
-        <w:t>RN</w:t>
-      </w:r>
-      <w:r>
-        <w:rPr>
-          <w:b/>
-          <w:bCs/>
-        </w:rPr>
-        <w:t>3</w:t>
-      </w:r>
-      <w:r>
-        <w:rPr>
-          <w:b/>
-          <w:bCs/>
-        </w:rPr>
-        <w:t>1</w:t>
-      </w:r>
-      <w:r>
-        <w:rPr>
-          <w:b/>
-          <w:bCs/>
-        </w:rPr>
-        <w:t>:</w:t>
-      </w:r>
-      <w:r>
-        <w:t xml:space="preserve"> o status da transação</w:t>
-      </w:r>
-      <w:r>
-        <w:t xml:space="preserve"> deve ser apresentado</w:t>
-      </w:r>
-      <w:r>
-        <w:t xml:space="preserve"> em valor booleano (sim ou não)</w:t>
-      </w:r>
-      <w:r>
-        <w:t>;</w:t>
-      </w:r>
-    </w:p>
-    <w:p>
-      <w:pPr>
-        <w:jc w:val="both"/>
-      </w:pPr>
-      <w:r>
-        <w:tab/>
-      </w:r>
-      <w:r>
-        <w:rPr>
-          <w:b/>
-          <w:bCs/>
-        </w:rPr>
-        <w:t>RN32:</w:t>
-      </w:r>
-      <w:r>
-        <w:t xml:space="preserve"> cada recomendação é identificada por um código</w:t>
-      </w:r>
-      <w:r>
-        <w:t>;</w:t>
-      </w:r>
-    </w:p>
-    <w:p>
-      <w:pPr>
-        <w:jc w:val="both"/>
-      </w:pPr>
-      <w:r>
-        <w:tab/>
-      </w:r>
-      <w:r>
-        <w:rPr>
-          <w:b/>
-          <w:bCs/>
-        </w:rPr>
-        <w:t>RN33:</w:t>
-      </w:r>
-      <w:r>
-        <w:t xml:space="preserve"> cada recomendação possui um usuário, mas um usuário pode ter </w:t>
-      </w:r>
-      <w:r>
-        <w:t>várias recomendações;</w:t>
       </w:r>
     </w:p>
     <w:p>
@@ -2097,6 +2324,27 @@
           <w:b/>
           <w:bCs/>
         </w:rPr>
+        <w:t>RN33:</w:t>
+      </w:r>
+      <w:r>
+        <w:t xml:space="preserve"> cada recomendação possui um usuário, mas um usuário pode ter </w:t>
+      </w:r>
+      <w:r>
+        <w:t>várias recomendações;</w:t>
+      </w:r>
+    </w:p>
+    <w:p>
+      <w:pPr>
+        <w:jc w:val="both"/>
+      </w:pPr>
+      <w:r>
+        <w:tab/>
+      </w:r>
+      <w:r>
+        <w:rPr>
+          <w:b/>
+          <w:bCs/>
+        </w:rPr>
         <w:t>RN34:</w:t>
       </w:r>
       <w:r>
@@ -2131,7 +2379,15 @@
         <w:t xml:space="preserve"> </w:t>
       </w:r>
       <w:r>
-        <w:t>a mensagem de recomendação feita pela API do ChatGPT deve ser salva em uma coluna;</w:t>
+        <w:t xml:space="preserve">a mensagem de recomendação feita pela API do </w:t>
+      </w:r>
+      <w:proofErr w:type="spellStart"/>
+      <w:r>
+        <w:t>ChatGPT</w:t>
+      </w:r>
+      <w:proofErr w:type="spellEnd"/>
+      <w:r>
+        <w:t xml:space="preserve"> deve ser salva em uma coluna;</w:t>
       </w:r>
     </w:p>
     <w:p>

</xml_diff>